<commit_message>
resistance and tolerance etc.
</commit_message>
<xml_diff>
--- a/docs/notes/host_resist_tol.docx
+++ b/docs/notes/host_resist_tol.docx
@@ -45,30 +45,29 @@
         <w:pStyle w:val="Date"/>
       </w:pPr>
       <w:r>
-        <w:t xml:space="preserve">7</w:t>
-      </w:r>
-      <w:r>
-        <w:t xml:space="preserve"> </w:t>
-      </w:r>
-      <w:r>
-        <w:t xml:space="preserve">March</w:t>
-      </w:r>
-      <w:r>
-        <w:t xml:space="preserve"> </w:t>
-      </w:r>
-      <w:r>
-        <w:t xml:space="preserve">2022</w:t>
-      </w:r>
-    </w:p>
+        <w:t xml:space="preserve">28</w:t>
+      </w:r>
+      <w:r>
+        <w:t xml:space="preserve"> </w:t>
+      </w:r>
+      <w:r>
+        <w:t xml:space="preserve">October</w:t>
+      </w:r>
+      <w:r>
+        <w:t xml:space="preserve"> </w:t>
+      </w:r>
+      <w:r>
+        <w:t xml:space="preserve">2023</w:t>
+      </w:r>
+    </w:p>
+    <w:bookmarkStart w:id="124" w:name="definitionsquestions"/>
     <w:p>
       <w:pPr>
         <w:pStyle w:val="Heading1"/>
       </w:pPr>
-      <w:bookmarkStart w:id="20" w:name="definitionsquestions"/>
       <w:r>
         <w:t xml:space="preserve">Definitions/questions</w:t>
       </w:r>
-      <w:bookmarkEnd w:id="20"/>
     </w:p>
     <w:p>
       <w:pPr>
@@ -80,6 +79,7 @@
       </w:pPr>
       <w:r>
         <w:rPr>
+          <w:bCs/>
           <w:b/>
         </w:rPr>
         <w:t xml:space="preserve">resistance</w:t>
@@ -98,6 +98,7 @@
       </w:pPr>
       <w:r>
         <w:rPr>
+          <w:bCs/>
           <w:b/>
         </w:rPr>
         <w:t xml:space="preserve">tolerance</w:t>
@@ -116,6 +117,7 @@
       </w:pPr>
       <w:r>
         <w:rPr>
+          <w:bCs/>
           <w:b/>
         </w:rPr>
         <w:t xml:space="preserve">competence</w:t>
@@ -128,6 +130,7 @@
       </w:r>
       <w:r>
         <w:rPr>
+          <w:iCs/>
           <w:i/>
         </w:rPr>
         <w:t xml:space="preserve">and transmit</w:t>
@@ -151,15 +154,14 @@
         <w:t xml:space="preserve">encounter and compatibility filters: avoiding parasites vs killing vs tolerating them</w:t>
       </w:r>
     </w:p>
+    <w:bookmarkStart w:id="20" w:name="mechanisms"/>
     <w:p>
       <w:pPr>
         <w:pStyle w:val="Heading2"/>
       </w:pPr>
-      <w:bookmarkStart w:id="21" w:name="mechanisms"/>
       <w:r>
         <w:t xml:space="preserve">Mechanisms</w:t>
       </w:r>
-      <w:bookmarkEnd w:id="21"/>
     </w:p>
     <w:p>
       <w:pPr>
@@ -174,6 +176,7 @@
       </w:r>
       <w:r>
         <w:rPr>
+          <w:iCs/>
           <w:i/>
         </w:rPr>
         <w:t xml:space="preserve">plastic</w:t>
@@ -189,6 +192,7 @@
       </w:r>
       <w:r>
         <w:rPr>
+          <w:iCs/>
           <w:i/>
         </w:rPr>
         <w:t xml:space="preserve">facultative</w:t>
@@ -204,6 +208,7 @@
       </w:r>
       <w:r>
         <w:rPr>
+          <w:bCs/>
           <w:b/>
         </w:rPr>
         <w:t xml:space="preserve">recognition systems</w:t>
@@ -219,6 +224,7 @@
       </w:r>
       <w:r>
         <w:rPr>
+          <w:bCs/>
           <w:b/>
         </w:rPr>
         <w:t xml:space="preserve">effectors</w:t>
@@ -240,6 +246,7 @@
       </w:r>
       <w:r>
         <w:rPr>
+          <w:iCs/>
           <w:i/>
         </w:rPr>
         <w:t xml:space="preserve">qualitative</w:t>
@@ -255,6 +262,7 @@
       </w:r>
       <w:r>
         <w:rPr>
+          <w:bCs/>
           <w:b/>
         </w:rPr>
         <w:t xml:space="preserve">antigen</w:t>
@@ -267,6 +275,7 @@
       </w:r>
       <w:r>
         <w:rPr>
+          <w:bCs/>
           <w:b/>
         </w:rPr>
         <w:t xml:space="preserve">antibodies</w:t>
@@ -288,6 +297,7 @@
       </w:r>
       <w:r>
         <w:rPr>
+          <w:bCs/>
           <w:b/>
         </w:rPr>
         <w:t xml:space="preserve">specific</w:t>
@@ -315,6 +325,7 @@
       </w:r>
       <w:r>
         <w:rPr>
+          <w:bCs/>
           <w:b/>
         </w:rPr>
         <w:t xml:space="preserve">major histocompatibility complex</w:t>
@@ -330,6 +341,7 @@
       </w:r>
       <w:r>
         <w:rPr>
+          <w:bCs/>
           <w:b/>
         </w:rPr>
         <w:t xml:space="preserve">somatic recombination</w:t>
@@ -354,6 +366,7 @@
       </w:pPr>
       <w:r>
         <w:rPr>
+          <w:iCs/>
           <w:i/>
         </w:rPr>
         <w:t xml:space="preserve">effectors</w:t>
@@ -371,19 +384,17 @@
         <w:pStyle w:val="Compact"/>
       </w:pPr>
       <w:r>
-        <w:t xml:space="preserve">passive/always-on defense (</w:t>
-      </w:r>
-      <w:r>
-        <w:rPr>
-          <w:i/>
+        <w:t xml:space="preserve">passive/always-on defense:</w:t>
+      </w:r>
+      <w:r>
+        <w:t xml:space="preserve"> </w:t>
+      </w:r>
+      <w:r>
+        <w:rPr>
+          <w:bCs/>
+          <w:b/>
         </w:rPr>
         <w:t xml:space="preserve">constitutive</w:t>
-      </w:r>
-      <w:r>
-        <w:t xml:space="preserve"> </w:t>
-      </w:r>
-      <w:r>
-        <w:t xml:space="preserve">defenses)</w:t>
       </w:r>
     </w:p>
     <w:p>
@@ -439,15 +450,15 @@
         <w:t xml:space="preserve">(Schmid-Hempel 2009)</w:t>
       </w:r>
     </w:p>
+    <w:bookmarkEnd w:id="20"/>
+    <w:bookmarkStart w:id="21" w:name="costs-and-tradeoffs"/>
     <w:p>
       <w:pPr>
         <w:pStyle w:val="Heading2"/>
       </w:pPr>
-      <w:bookmarkStart w:id="22" w:name="costs-and-tradeoffs"/>
       <w:r>
         <w:t xml:space="preserve">Costs and tradeoffs</w:t>
       </w:r>
-      <w:bookmarkEnd w:id="22"/>
     </w:p>
     <w:p>
       <w:pPr>
@@ -461,6 +472,7 @@
       </w:r>
       <w:r>
         <w:rPr>
+          <w:bCs/>
           <w:b/>
         </w:rPr>
         <w:t xml:space="preserve">costs</w:t>
@@ -516,15 +528,15 @@
         <w:t xml:space="preserve">tradeoffs (RQ-related or ?)</w:t>
       </w:r>
     </w:p>
+    <w:bookmarkEnd w:id="21"/>
+    <w:bookmarkStart w:id="22" w:name="population-level-evolution-eco-evolution"/>
     <w:p>
       <w:pPr>
         <w:pStyle w:val="Heading2"/>
       </w:pPr>
-      <w:bookmarkStart w:id="23" w:name="population-level-evolution-eco-evolution"/>
       <w:r>
         <w:t xml:space="preserve">Population-level evolution (eco-evolution)</w:t>
       </w:r>
-      <w:bookmarkEnd w:id="23"/>
     </w:p>
     <w:p>
       <w:pPr>
@@ -559,6 +571,7 @@
       </w:r>
       <w:r>
         <w:rPr>
+          <w:iCs/>
           <w:i/>
         </w:rPr>
         <w:t xml:space="preserve">polymorphism</w:t>
@@ -577,6 +590,7 @@
       </w:r>
       <w:r>
         <w:rPr>
+          <w:iCs/>
           <w:i/>
         </w:rPr>
         <w:t xml:space="preserve">apparent competition</w:t>
@@ -592,6 +606,7 @@
       </w:r>
       <w:r>
         <w:rPr>
+          <w:iCs/>
           <w:i/>
         </w:rPr>
         <w:t xml:space="preserve">fixation</w:t>
@@ -609,15 +624,15 @@
         <w:t xml:space="preserve">)</w:t>
       </w:r>
     </w:p>
+    <w:bookmarkEnd w:id="22"/>
+    <w:bookmarkStart w:id="30" w:name="Xdb2bc4294bb4eb1057b0b8fc7709c058e3caeb6"/>
     <w:p>
       <w:pPr>
         <w:pStyle w:val="Heading2"/>
       </w:pPr>
-      <w:bookmarkStart w:id="24" w:name="Xdb2bc4294bb4eb1057b0b8fc7709c058e3caeb6"/>
       <w:r>
         <w:t xml:space="preserve">Measuring quantitative resistance/tolerance</w:t>
       </w:r>
-      <w:bookmarkEnd w:id="24"/>
     </w:p>
     <w:p>
       <w:pPr>
@@ -635,6 +650,7 @@
       </w:r>
       <w:r>
         <w:rPr>
+          <w:bCs/>
           <w:b/>
         </w:rPr>
         <w:t xml:space="preserve">per unit parasite load</w:t>
@@ -660,161 +676,160 @@
         <w:t xml:space="preserve">(Raberg, Sim, and Read 2007; Råberg, Graham, and Read 2009)</w:t>
       </w:r>
     </w:p>
-    <w:p>
-      <w:pPr>
-        <w:pStyle w:val="BodyText"/>
-      </w:pPr>
-      <w:r>
-        <w:drawing>
-          <wp:inline>
-            <wp:extent cx="5334000" cy="5599415"/>
-            <wp:effectExtent b="0" l="0" r="0" t="0"/>
-            <wp:docPr descr="" title="" id="1" name="Picture"/>
-            <a:graphic>
-              <a:graphicData uri="http://schemas.openxmlformats.org/drawingml/2006/picture">
-                <pic:pic>
-                  <pic:nvPicPr>
-                    <pic:cNvPr descr="pix/raberg_fig1.png" id="0" name="Picture"/>
-                    <pic:cNvPicPr>
-                      <a:picLocks noChangeArrowheads="1" noChangeAspect="1"/>
-                    </pic:cNvPicPr>
-                  </pic:nvPicPr>
-                  <pic:blipFill>
-                    <a:blip r:embed="rId25"/>
-                    <a:stretch>
-                      <a:fillRect/>
-                    </a:stretch>
-                  </pic:blipFill>
-                  <pic:spPr bwMode="auto">
-                    <a:xfrm>
-                      <a:off x="0" y="0"/>
-                      <a:ext cx="5334000" cy="5599415"/>
-                    </a:xfrm>
-                    <a:prstGeom prst="rect">
-                      <a:avLst/>
-                    </a:prstGeom>
-                    <a:noFill/>
-                    <a:ln w="9525">
-                      <a:noFill/>
-                      <a:headEnd/>
-                      <a:tailEnd/>
-                    </a:ln>
-                  </pic:spPr>
-                </pic:pic>
-              </a:graphicData>
-            </a:graphic>
-          </wp:inline>
-        </w:drawing>
-      </w:r>
-    </w:p>
-    <w:p>
-      <w:r>
-        <w:pict>
-          <v:rect style="width:0;height:1.5pt" o:hralign="center" o:hrstd="t" o:hr="t"/>
-        </w:pict>
-      </w:r>
-    </w:p>
-    <w:p>
-      <w:pPr>
-        <w:pStyle w:val="FirstParagraph"/>
-      </w:pPr>
-      <w:r>
-        <w:drawing>
-          <wp:inline>
-            <wp:extent cx="5334000" cy="5004061"/>
-            <wp:effectExtent b="0" l="0" r="0" t="0"/>
-            <wp:docPr descr="" title="" id="1" name="Picture"/>
-            <a:graphic>
-              <a:graphicData uri="http://schemas.openxmlformats.org/drawingml/2006/picture">
-                <pic:pic>
-                  <pic:nvPicPr>
-                    <pic:cNvPr descr="pix/raberg_fig2a.png" id="0" name="Picture"/>
-                    <pic:cNvPicPr>
-                      <a:picLocks noChangeArrowheads="1" noChangeAspect="1"/>
-                    </pic:cNvPicPr>
-                  </pic:nvPicPr>
-                  <pic:blipFill>
-                    <a:blip r:embed="rId26"/>
-                    <a:stretch>
-                      <a:fillRect/>
-                    </a:stretch>
-                  </pic:blipFill>
-                  <pic:spPr bwMode="auto">
-                    <a:xfrm>
-                      <a:off x="0" y="0"/>
-                      <a:ext cx="5334000" cy="5004061"/>
-                    </a:xfrm>
-                    <a:prstGeom prst="rect">
-                      <a:avLst/>
-                    </a:prstGeom>
-                    <a:noFill/>
-                    <a:ln w="9525">
-                      <a:noFill/>
-                      <a:headEnd/>
-                      <a:tailEnd/>
-                    </a:ln>
-                  </pic:spPr>
-                </pic:pic>
-              </a:graphicData>
-            </a:graphic>
-          </wp:inline>
-        </w:drawing>
-      </w:r>
-      <w:r>
-        <w:t xml:space="preserve"> </w:t>
-      </w:r>
-      <w:r>
-        <w:drawing>
-          <wp:inline>
-            <wp:extent cx="5334000" cy="4881966"/>
-            <wp:effectExtent b="0" l="0" r="0" t="0"/>
-            <wp:docPr descr="" title="" id="1" name="Picture"/>
-            <a:graphic>
-              <a:graphicData uri="http://schemas.openxmlformats.org/drawingml/2006/picture">
-                <pic:pic>
-                  <pic:nvPicPr>
-                    <pic:cNvPr descr="pix/raberg_fig2b.png" id="0" name="Picture"/>
-                    <pic:cNvPicPr>
-                      <a:picLocks noChangeArrowheads="1" noChangeAspect="1"/>
-                    </pic:cNvPicPr>
-                  </pic:nvPicPr>
-                  <pic:blipFill>
-                    <a:blip r:embed="rId27"/>
-                    <a:stretch>
-                      <a:fillRect/>
-                    </a:stretch>
-                  </pic:blipFill>
-                  <pic:spPr bwMode="auto">
-                    <a:xfrm>
-                      <a:off x="0" y="0"/>
-                      <a:ext cx="5334000" cy="4881966"/>
-                    </a:xfrm>
-                    <a:prstGeom prst="rect">
-                      <a:avLst/>
-                    </a:prstGeom>
-                    <a:noFill/>
-                    <a:ln w="9525">
-                      <a:noFill/>
-                      <a:headEnd/>
-                      <a:tailEnd/>
-                    </a:ln>
-                  </pic:spPr>
-                </pic:pic>
-              </a:graphicData>
-            </a:graphic>
-          </wp:inline>
-        </w:drawing>
-      </w:r>
-    </w:p>
+    <w:tbl>
+      <w:tblPr>
+        <w:tblStyle w:val="Table"/>
+        <w:tblW w:type="auto" w:w="0"/>
+        <w:tblLook w:firstRow="1" w:lastRow="0" w:firstColumn="0" w:lastColumn="0" w:noHBand="0" w:noVBand="0" w:val="0020"/>
+        <w:jc w:val="start"/>
+      </w:tblPr>
+      <w:tblGrid>
+        <w:gridCol w:w="3960"/>
+        <w:gridCol w:w="3960"/>
+      </w:tblGrid>
+      <w:tr>
+        <w:trPr>
+          <w:tblHeader w:val="true"/>
+        </w:trPr>
+        <w:tc>
+          <w:tcPr/>
+          <w:p>
+            <w:pPr>
+              <w:pStyle w:val="Compact"/>
+              <w:jc w:val="left"/>
+            </w:pPr>
+            <w:r>
+              <w:drawing>
+                <wp:inline>
+                  <wp:extent cx="5334000" cy="5599415"/>
+                  <wp:effectExtent b="0" l="0" r="0" t="0"/>
+                  <wp:docPr descr="" title="" id="24" name="Picture"/>
+                  <a:graphic>
+                    <a:graphicData uri="http://schemas.openxmlformats.org/drawingml/2006/picture">
+                      <pic:pic>
+                        <pic:nvPicPr>
+                          <pic:cNvPr descr="pix/raberg_fig1.png" id="25" name="Picture"/>
+                          <pic:cNvPicPr>
+                            <a:picLocks noChangeArrowheads="1" noChangeAspect="1"/>
+                          </pic:cNvPicPr>
+                        </pic:nvPicPr>
+                        <pic:blipFill>
+                          <a:blip r:embed="rId23"/>
+                          <a:stretch>
+                            <a:fillRect/>
+                          </a:stretch>
+                        </pic:blipFill>
+                        <pic:spPr bwMode="auto">
+                          <a:xfrm>
+                            <a:off x="0" y="0"/>
+                            <a:ext cx="5334000" cy="5599415"/>
+                          </a:xfrm>
+                          <a:prstGeom prst="rect">
+                            <a:avLst/>
+                          </a:prstGeom>
+                          <a:noFill/>
+                          <a:ln w="9525">
+                            <a:noFill/>
+                            <a:headEnd/>
+                            <a:tailEnd/>
+                          </a:ln>
+                        </pic:spPr>
+                      </pic:pic>
+                    </a:graphicData>
+                  </a:graphic>
+                </wp:inline>
+              </w:drawing>
+            </w:r>
+          </w:p>
+        </w:tc>
+        <w:tc>
+          <w:tcPr/>
+          <w:p>
+            <w:pPr>
+              <w:pStyle w:val="Compact"/>
+            </w:pPr>
+          </w:p>
+        </w:tc>
+      </w:tr>
+      <w:tr>
+        <w:tc>
+          <w:tcPr/>
+          <w:p>
+            <w:pPr>
+              <w:pStyle w:val="Compact"/>
+              <w:jc w:val="left"/>
+            </w:pPr>
+            <w:r>
+              <w:drawing>
+                <wp:inline>
+                  <wp:extent cx="5334000" cy="5004061"/>
+                  <wp:effectExtent b="0" l="0" r="0" t="0"/>
+                  <wp:docPr descr="" title="" id="27" name="Picture"/>
+                  <a:graphic>
+                    <a:graphicData uri="http://schemas.openxmlformats.org/drawingml/2006/picture">
+                      <pic:pic>
+                        <pic:nvPicPr>
+                          <pic:cNvPr descr="pix/raberg_fig2a.png" id="28" name="Picture"/>
+                          <pic:cNvPicPr>
+                            <a:picLocks noChangeArrowheads="1" noChangeAspect="1"/>
+                          </pic:cNvPicPr>
+                        </pic:nvPicPr>
+                        <pic:blipFill>
+                          <a:blip r:embed="rId26"/>
+                          <a:stretch>
+                            <a:fillRect/>
+                          </a:stretch>
+                        </pic:blipFill>
+                        <pic:spPr bwMode="auto">
+                          <a:xfrm>
+                            <a:off x="0" y="0"/>
+                            <a:ext cx="5334000" cy="5004061"/>
+                          </a:xfrm>
+                          <a:prstGeom prst="rect">
+                            <a:avLst/>
+                          </a:prstGeom>
+                          <a:noFill/>
+                          <a:ln w="9525">
+                            <a:noFill/>
+                            <a:headEnd/>
+                            <a:tailEnd/>
+                          </a:ln>
+                        </pic:spPr>
+                      </pic:pic>
+                    </a:graphicData>
+                  </a:graphic>
+                </wp:inline>
+              </w:drawing>
+            </w:r>
+            <w:r>
+              <w:t xml:space="preserve"> </w:t>
+            </w:r>
+            <w:r>
+              <w:t xml:space="preserve">!</w:t>
+            </w:r>
+          </w:p>
+        </w:tc>
+        <w:tc>
+          <w:tcPr/>
+          <w:p>
+            <w:pPr>
+              <w:pStyle w:val="Compact"/>
+              <w:jc w:val="left"/>
+            </w:pPr>
+            <w:hyperlink r:id="rId29"/>
+          </w:p>
+        </w:tc>
+      </w:tr>
+    </w:tbl>
+    <w:bookmarkEnd w:id="30"/>
+    <w:bookmarkStart w:id="31" w:name="Xe6f8c103148721c4618a9fee540b4d0ef161277"/>
     <w:p>
       <w:pPr>
         <w:pStyle w:val="Heading2"/>
       </w:pPr>
-      <w:bookmarkStart w:id="28" w:name="Xe6f8c103148721c4618a9fee540b4d0ef161277"/>
       <w:r>
         <w:t xml:space="preserve">Disentangling the history/origin of deleterious recessive Mendelian alleles</w:t>
       </w:r>
-      <w:bookmarkEnd w:id="28"/>
     </w:p>
     <w:p>
       <w:pPr>
@@ -832,6 +847,7 @@
       </w:r>
       <w:r>
         <w:rPr>
+          <w:iCs/>
           <w:i/>
         </w:rPr>
         <w:t xml:space="preserve">polymorphisms</w:t>
@@ -843,15 +859,15 @@
         <w:t xml:space="preserve">are interesting; why haven’t they been eliminated or fixed?</w:t>
       </w:r>
     </w:p>
+    <w:bookmarkEnd w:id="31"/>
+    <w:bookmarkStart w:id="32" w:name="hypotheses"/>
     <w:p>
       <w:pPr>
         <w:pStyle w:val="Heading2"/>
       </w:pPr>
-      <w:bookmarkStart w:id="29" w:name="hypotheses"/>
       <w:r>
         <w:t xml:space="preserve">hypotheses</w:t>
       </w:r>
-      <w:bookmarkEnd w:id="29"/>
     </w:p>
     <w:p>
       <w:pPr>
@@ -878,6 +894,7 @@
       </w:r>
       <w:r>
         <w:rPr>
+          <w:iCs/>
           <w:i/>
         </w:rPr>
         <w:t xml:space="preserve">coalescents</w:t>
@@ -922,15 +939,15 @@
         <w:t xml:space="preserve">frequency-dependent selection (RQ vs. arms race)</w:t>
       </w:r>
     </w:p>
+    <w:bookmarkEnd w:id="32"/>
+    <w:bookmarkStart w:id="33" w:name="tay-sachs-disease"/>
     <w:p>
       <w:pPr>
         <w:pStyle w:val="Heading2"/>
       </w:pPr>
-      <w:bookmarkStart w:id="30" w:name="tay-sachs-disease"/>
       <w:r>
         <w:t xml:space="preserve">Tay-Sachs disease</w:t>
       </w:r>
-      <w:bookmarkEnd w:id="30"/>
     </w:p>
     <w:p>
       <w:pPr>
@@ -966,6 +983,9 @@
           <m:t>s</m:t>
         </m:r>
         <m:r>
+          <m:rPr>
+            <m:sty m:val="p"/>
+          </m:rPr>
           <m:t>=</m:t>
         </m:r>
         <m:r>
@@ -992,6 +1012,9 @@
       </w:r>
       <m:oMath>
         <m:r>
+          <m:rPr>
+            <m:sty m:val="p"/>
+          </m:rPr>
           <m:t>≈</m:t>
         </m:r>
       </m:oMath>
@@ -1030,6 +1053,7 @@
       </w:r>
       <w:r>
         <w:rPr>
+          <w:bCs/>
           <w:b/>
         </w:rPr>
         <w:t xml:space="preserve">overdominance</w:t>
@@ -1045,6 +1069,7 @@
       </w:r>
       <w:r>
         <w:rPr>
+          <w:bCs/>
           <w:b/>
         </w:rPr>
         <w:t xml:space="preserve">heterozygote advantage</w:t>
@@ -1059,15 +1084,15 @@
         <w:t xml:space="preserve">(Spyropoulos 1988; Frost 2012; Frisch et al. 2004)</w:t>
       </w:r>
     </w:p>
+    <w:bookmarkEnd w:id="33"/>
+    <w:bookmarkStart w:id="34" w:name="phenylketonuria-pku"/>
     <w:p>
       <w:pPr>
         <w:pStyle w:val="Heading2"/>
       </w:pPr>
-      <w:bookmarkStart w:id="31" w:name="phenylketonuria-pku"/>
       <w:r>
         <w:t xml:space="preserve">phenylketonuria (PKU)</w:t>
       </w:r>
-      <w:bookmarkEnd w:id="31"/>
     </w:p>
     <w:p>
       <w:pPr>
@@ -1106,6 +1131,7 @@
       </w:r>
       <w:r>
         <w:rPr>
+          <w:bCs/>
           <w:b/>
         </w:rPr>
         <w:t xml:space="preserve">selection coefficient</w:t>
@@ -1129,11 +1155,12 @@
         <w:t xml:space="preserve">PKU alleles are old</w:t>
       </w:r>
     </w:p>
+    <w:bookmarkEnd w:id="34"/>
+    <w:bookmarkStart w:id="38" w:name="pku-incidence-hillert_genetic_2020"/>
     <w:p>
       <w:pPr>
         <w:pStyle w:val="Heading2"/>
       </w:pPr>
-      <w:bookmarkStart w:id="32" w:name="pku-incidence-hillert_genetic_2020"/>
       <w:r>
         <w:t xml:space="preserve">PKU incidence</w:t>
       </w:r>
@@ -1143,7 +1170,6 @@
       <w:r>
         <w:t xml:space="preserve">(Hillert et al. 2020)</w:t>
       </w:r>
-      <w:bookmarkEnd w:id="32"/>
     </w:p>
     <w:p>
       <w:pPr>
@@ -1154,18 +1180,18 @@
           <wp:inline>
             <wp:extent cx="5334000" cy="7648603"/>
             <wp:effectExtent b="0" l="0" r="0" t="0"/>
-            <wp:docPr descr="" title="" id="1" name="Picture"/>
+            <wp:docPr descr="" title="" id="36" name="Picture"/>
             <a:graphic>
               <a:graphicData uri="http://schemas.openxmlformats.org/drawingml/2006/picture">
                 <pic:pic>
                   <pic:nvPicPr>
-                    <pic:cNvPr descr="pix/pku_incidence.png" id="0" name="Picture"/>
+                    <pic:cNvPr descr="pix/pku_incidence.png" id="37" name="Picture"/>
                     <pic:cNvPicPr>
                       <a:picLocks noChangeArrowheads="1" noChangeAspect="1"/>
                     </pic:cNvPicPr>
                   </pic:nvPicPr>
                   <pic:blipFill>
-                    <a:blip r:embed="rId33"/>
+                    <a:blip r:embed="rId35"/>
                     <a:stretch>
                       <a:fillRect/>
                     </a:stretch>
@@ -1192,15 +1218,15 @@
         </w:drawing>
       </w:r>
     </w:p>
+    <w:bookmarkEnd w:id="38"/>
+    <w:bookmarkStart w:id="39" w:name="pku-genetics"/>
     <w:p>
       <w:pPr>
         <w:pStyle w:val="Heading2"/>
       </w:pPr>
-      <w:bookmarkStart w:id="34" w:name="pku-genetics"/>
       <w:r>
         <w:t xml:space="preserve">PKU genetics</w:t>
       </w:r>
-      <w:bookmarkEnd w:id="34"/>
     </w:p>
     <w:p>
       <w:pPr>
@@ -1268,6 +1294,9 @@
       </w:r>
       <m:oMath>
         <m:r>
+          <m:rPr>
+            <m:sty m:val="p"/>
+          </m:rPr>
           <m:t>≈</m:t>
         </m:r>
       </m:oMath>
@@ -1302,15 +1331,15 @@
         <w:t xml:space="preserve">current expected frequency 0.6% is twice as high as expected</w:t>
       </w:r>
     </w:p>
+    <w:bookmarkEnd w:id="39"/>
+    <w:bookmarkStart w:id="40" w:name="pku-genetics-conclusion"/>
     <w:p>
       <w:pPr>
         <w:pStyle w:val="Heading2"/>
       </w:pPr>
-      <w:bookmarkStart w:id="35" w:name="pku-genetics-conclusion"/>
       <w:r>
         <w:t xml:space="preserve">PKU genetics: conclusion</w:t>
       </w:r>
-      <w:bookmarkEnd w:id="35"/>
     </w:p>
     <w:p>
       <w:pPr>
@@ -1340,6 +1369,9 @@
       </w:r>
       <m:oMath>
         <m:r>
+          <m:rPr>
+            <m:sty m:val="p"/>
+          </m:rPr>
           <m:t>≈</m:t>
         </m:r>
       </m:oMath>
@@ -1422,15 +1454,15 @@
         <w:t xml:space="preserve">starvation resistance?</w:t>
       </w:r>
     </w:p>
+    <w:bookmarkEnd w:id="40"/>
+    <w:bookmarkStart w:id="44" w:name="sickle-cell"/>
     <w:p>
       <w:pPr>
         <w:pStyle w:val="Heading2"/>
       </w:pPr>
-      <w:bookmarkStart w:id="36" w:name="sickle-cell"/>
       <w:r>
         <w:t xml:space="preserve">Sickle-cell</w:t>
       </w:r>
-      <w:bookmarkEnd w:id="36"/>
     </w:p>
     <w:p>
       <w:pPr>
@@ -1466,6 +1498,7 @@
       </w:r>
       <w:r>
         <w:rPr>
+          <w:iCs/>
           <w:i/>
         </w:rPr>
         <w:t xml:space="preserve">falciparum</w:t>
@@ -1494,6 +1527,12 @@
       <w:r>
         <w:t xml:space="preserve">consistency with malaria distribution</w:t>
       </w:r>
+      <w:r>
+        <w:t xml:space="preserve"> </w:t>
+      </w:r>
+      <w:r>
+        <w:t xml:space="preserve">Esoh and Wonkam (2021)</w:t>
+      </w:r>
     </w:p>
     <w:p>
       <w:pPr>
@@ -1517,179 +1556,6 @@
       </w:pPr>
       <w:r>
         <w:t xml:space="preserve">evidence for positive selection (age??)</w:t>
-      </w:r>
-    </w:p>
-    <w:p>
-      <w:pPr>
-        <w:pStyle w:val="Heading2"/>
-      </w:pPr>
-      <w:bookmarkStart w:id="37" w:name="balanced-polymorphisms"/>
-      <w:r>
-        <w:t xml:space="preserve">Balanced polymorphisms</w:t>
-      </w:r>
-      <w:bookmarkEnd w:id="37"/>
-    </w:p>
-    <w:p>
-      <w:pPr>
-        <w:numPr>
-          <w:ilvl w:val="0"/>
-          <w:numId w:val="1018"/>
-        </w:numPr>
-        <w:pStyle w:val="Compact"/>
-      </w:pPr>
-      <w:r>
-        <w:t xml:space="preserve">Sickle-cell (and all cases of overdominance) depends on genetic makeup of the</w:t>
-      </w:r>
-      <w:r>
-        <w:t xml:space="preserve"> </w:t>
-      </w:r>
-      <w:r>
-        <w:rPr>
-          <w:i/>
-        </w:rPr>
-        <w:t xml:space="preserve">population</w:t>
-      </w:r>
-    </w:p>
-    <w:p>
-      <w:pPr>
-        <w:numPr>
-          <w:ilvl w:val="0"/>
-          <w:numId w:val="1018"/>
-        </w:numPr>
-        <w:pStyle w:val="Compact"/>
-      </w:pPr>
-      <w:r>
-        <w:t xml:space="preserve">chance of mating with a carrier is higher when allele is more common</w:t>
-      </w:r>
-    </w:p>
-    <w:p>
-      <w:pPr>
-        <w:numPr>
-          <w:ilvl w:val="0"/>
-          <w:numId w:val="1018"/>
-        </w:numPr>
-        <w:pStyle w:val="Compact"/>
-      </w:pPr>
-      <w:r>
-        <w:t xml:space="preserve">easier to do the math at the level of alleles</w:t>
-      </w:r>
-    </w:p>
-    <w:p>
-      <w:pPr>
-        <w:pStyle w:val="Heading2"/>
-      </w:pPr>
-      <w:bookmarkStart w:id="38" w:name="selective-sweeps"/>
-      <w:r>
-        <w:t xml:space="preserve">Selective sweeps</w:t>
-      </w:r>
-      <w:bookmarkEnd w:id="38"/>
-    </w:p>
-    <w:p>
-      <w:pPr>
-        <w:numPr>
-          <w:ilvl w:val="0"/>
-          <w:numId w:val="1019"/>
-        </w:numPr>
-        <w:pStyle w:val="Compact"/>
-      </w:pPr>
-      <w:r>
-        <w:t xml:space="preserve">strong selection on an allele</w:t>
-      </w:r>
-    </w:p>
-    <w:p>
-      <w:pPr>
-        <w:numPr>
-          <w:ilvl w:val="0"/>
-          <w:numId w:val="1019"/>
-        </w:numPr>
-        <w:pStyle w:val="Compact"/>
-      </w:pPr>
-      <w:r>
-        <w:t xml:space="preserve">individuals carrying that allele have high fitness</w:t>
-      </w:r>
-    </w:p>
-    <w:p>
-      <w:pPr>
-        <w:numPr>
-          <w:ilvl w:val="0"/>
-          <w:numId w:val="1019"/>
-        </w:numPr>
-        <w:pStyle w:val="Compact"/>
-      </w:pPr>
-      <w:r>
-        <w:t xml:space="preserve">lower (gene-specific)</w:t>
-      </w:r>
-      <w:r>
-        <w:t xml:space="preserve"> </w:t>
-      </w:r>
-      <w:r>
-        <w:rPr>
-          <w:b/>
-        </w:rPr>
-        <w:t xml:space="preserve">effective population size</w:t>
-      </w:r>
-    </w:p>
-    <w:p>
-      <w:pPr>
-        <w:numPr>
-          <w:ilvl w:val="0"/>
-          <w:numId w:val="1019"/>
-        </w:numPr>
-        <w:pStyle w:val="Compact"/>
-      </w:pPr>
-      <w:r>
-        <w:t xml:space="preserve">neighbouring loci carried along as</w:t>
-      </w:r>
-      <w:r>
-        <w:t xml:space="preserve"> </w:t>
-      </w:r>
-      <w:r>
-        <w:rPr>
-          <w:b/>
-        </w:rPr>
-        <w:t xml:space="preserve">haplotypes</w:t>
-      </w:r>
-      <w:r>
-        <w:t xml:space="preserve">:</w:t>
-      </w:r>
-      <w:r>
-        <w:t xml:space="preserve"> </w:t>
-      </w:r>
-      <w:r>
-        <w:rPr>
-          <w:b/>
-        </w:rPr>
-        <w:t xml:space="preserve">hitchhiking</w:t>
-      </w:r>
-    </w:p>
-    <w:p>
-      <w:pPr>
-        <w:numPr>
-          <w:ilvl w:val="0"/>
-          <w:numId w:val="1019"/>
-        </w:numPr>
-        <w:pStyle w:val="Compact"/>
-      </w:pPr>
-      <w:r>
-        <w:t xml:space="preserve">haplotypes gradually erode (narrow) by recombination</w:t>
-      </w:r>
-    </w:p>
-    <w:p>
-      <w:pPr>
-        <w:numPr>
-          <w:ilvl w:val="0"/>
-          <w:numId w:val="1019"/>
-        </w:numPr>
-        <w:pStyle w:val="Compact"/>
-      </w:pPr>
-      <w:r>
-        <w:t xml:space="preserve">e.g. MHC class I variability in chimpanzees decreased ~ 2-3 mya</w:t>
-      </w:r>
-      <w:r>
-        <w:t xml:space="preserve"> </w:t>
-      </w:r>
-      <w:r>
-        <w:t xml:space="preserve">(Groot et al. 2002)</w:t>
       </w:r>
     </w:p>
     <w:p>
@@ -1699,20 +1565,244 @@
       <w:r>
         <w:drawing>
           <wp:inline>
-            <wp:extent cx="4254500" cy="2209800"/>
+            <wp:extent cx="5334000" cy="6384324"/>
             <wp:effectExtent b="0" l="0" r="0" t="0"/>
-            <wp:docPr descr="" title="" id="1" name="Picture"/>
+            <wp:docPr descr="" title="" id="42" name="Picture"/>
             <a:graphic>
               <a:graphicData uri="http://schemas.openxmlformats.org/drawingml/2006/picture">
                 <pic:pic>
                   <pic:nvPicPr>
-                    <pic:cNvPr descr="pix/schaffner_positiveselection-f1_mid_1.jpg" id="0" name="Picture"/>
+                    <pic:cNvPr descr="../pix/piel_sickle.png" id="43" name="Picture"/>
                     <pic:cNvPicPr>
                       <a:picLocks noChangeArrowheads="1" noChangeAspect="1"/>
                     </pic:cNvPicPr>
                   </pic:nvPicPr>
                   <pic:blipFill>
-                    <a:blip r:embed="rId39"/>
+                    <a:blip r:embed="rId41"/>
+                    <a:stretch>
+                      <a:fillRect/>
+                    </a:stretch>
+                  </pic:blipFill>
+                  <pic:spPr bwMode="auto">
+                    <a:xfrm>
+                      <a:off x="0" y="0"/>
+                      <a:ext cx="5334000" cy="6384324"/>
+                    </a:xfrm>
+                    <a:prstGeom prst="rect">
+                      <a:avLst/>
+                    </a:prstGeom>
+                    <a:noFill/>
+                    <a:ln w="9525">
+                      <a:noFill/>
+                      <a:headEnd/>
+                      <a:tailEnd/>
+                    </a:ln>
+                  </pic:spPr>
+                </pic:pic>
+              </a:graphicData>
+            </a:graphic>
+          </wp:inline>
+        </w:drawing>
+      </w:r>
+    </w:p>
+    <w:bookmarkEnd w:id="44"/>
+    <w:bookmarkStart w:id="45" w:name="balanced-polymorphisms"/>
+    <w:p>
+      <w:pPr>
+        <w:pStyle w:val="Heading2"/>
+      </w:pPr>
+      <w:r>
+        <w:t xml:space="preserve">Balanced polymorphisms</w:t>
+      </w:r>
+    </w:p>
+    <w:p>
+      <w:pPr>
+        <w:numPr>
+          <w:ilvl w:val="0"/>
+          <w:numId w:val="1018"/>
+        </w:numPr>
+        <w:pStyle w:val="Compact"/>
+      </w:pPr>
+      <w:r>
+        <w:t xml:space="preserve">Sickle-cell (and all cases of overdominance) depends on genetic makeup of the</w:t>
+      </w:r>
+      <w:r>
+        <w:t xml:space="preserve"> </w:t>
+      </w:r>
+      <w:r>
+        <w:rPr>
+          <w:iCs/>
+          <w:i/>
+        </w:rPr>
+        <w:t xml:space="preserve">population</w:t>
+      </w:r>
+    </w:p>
+    <w:p>
+      <w:pPr>
+        <w:numPr>
+          <w:ilvl w:val="0"/>
+          <w:numId w:val="1018"/>
+        </w:numPr>
+        <w:pStyle w:val="Compact"/>
+      </w:pPr>
+      <w:r>
+        <w:t xml:space="preserve">chance of mating with a carrier is higher when allele is more common</w:t>
+      </w:r>
+    </w:p>
+    <w:p>
+      <w:pPr>
+        <w:numPr>
+          <w:ilvl w:val="0"/>
+          <w:numId w:val="1018"/>
+        </w:numPr>
+        <w:pStyle w:val="Compact"/>
+      </w:pPr>
+      <w:r>
+        <w:t xml:space="preserve">easier to do the math at the level of alleles</w:t>
+      </w:r>
+    </w:p>
+    <w:bookmarkEnd w:id="45"/>
+    <w:bookmarkStart w:id="49" w:name="selective-sweeps"/>
+    <w:p>
+      <w:pPr>
+        <w:pStyle w:val="Heading2"/>
+      </w:pPr>
+      <w:r>
+        <w:t xml:space="preserve">Selective sweeps</w:t>
+      </w:r>
+    </w:p>
+    <w:p>
+      <w:pPr>
+        <w:numPr>
+          <w:ilvl w:val="0"/>
+          <w:numId w:val="1019"/>
+        </w:numPr>
+        <w:pStyle w:val="Compact"/>
+      </w:pPr>
+      <w:r>
+        <w:t xml:space="preserve">strong selection on an allele</w:t>
+      </w:r>
+    </w:p>
+    <w:p>
+      <w:pPr>
+        <w:numPr>
+          <w:ilvl w:val="0"/>
+          <w:numId w:val="1019"/>
+        </w:numPr>
+        <w:pStyle w:val="Compact"/>
+      </w:pPr>
+      <w:r>
+        <w:t xml:space="preserve">individuals carrying that allele have high fitness</w:t>
+      </w:r>
+    </w:p>
+    <w:p>
+      <w:pPr>
+        <w:numPr>
+          <w:ilvl w:val="0"/>
+          <w:numId w:val="1019"/>
+        </w:numPr>
+        <w:pStyle w:val="Compact"/>
+      </w:pPr>
+      <w:r>
+        <w:t xml:space="preserve">lower (gene-specific)</w:t>
+      </w:r>
+      <w:r>
+        <w:t xml:space="preserve"> </w:t>
+      </w:r>
+      <w:r>
+        <w:rPr>
+          <w:bCs/>
+          <w:b/>
+        </w:rPr>
+        <w:t xml:space="preserve">effective population size</w:t>
+      </w:r>
+    </w:p>
+    <w:p>
+      <w:pPr>
+        <w:numPr>
+          <w:ilvl w:val="0"/>
+          <w:numId w:val="1019"/>
+        </w:numPr>
+        <w:pStyle w:val="Compact"/>
+      </w:pPr>
+      <w:r>
+        <w:t xml:space="preserve">neighbouring loci carried along as</w:t>
+      </w:r>
+      <w:r>
+        <w:t xml:space="preserve"> </w:t>
+      </w:r>
+      <w:r>
+        <w:rPr>
+          <w:bCs/>
+          <w:b/>
+        </w:rPr>
+        <w:t xml:space="preserve">haplotypes</w:t>
+      </w:r>
+      <w:r>
+        <w:t xml:space="preserve">:</w:t>
+      </w:r>
+      <w:r>
+        <w:t xml:space="preserve"> </w:t>
+      </w:r>
+      <w:r>
+        <w:rPr>
+          <w:bCs/>
+          <w:b/>
+        </w:rPr>
+        <w:t xml:space="preserve">hitchhiking</w:t>
+      </w:r>
+    </w:p>
+    <w:p>
+      <w:pPr>
+        <w:numPr>
+          <w:ilvl w:val="0"/>
+          <w:numId w:val="1019"/>
+        </w:numPr>
+        <w:pStyle w:val="Compact"/>
+      </w:pPr>
+      <w:r>
+        <w:t xml:space="preserve">haplotypes gradually erode (narrow) by recombination</w:t>
+      </w:r>
+    </w:p>
+    <w:p>
+      <w:pPr>
+        <w:numPr>
+          <w:ilvl w:val="0"/>
+          <w:numId w:val="1019"/>
+        </w:numPr>
+        <w:pStyle w:val="Compact"/>
+      </w:pPr>
+      <w:r>
+        <w:t xml:space="preserve">e.g. MHC class I variability in chimpanzees decreased ~ 2-3 mya</w:t>
+      </w:r>
+      <w:r>
+        <w:t xml:space="preserve"> </w:t>
+      </w:r>
+      <w:r>
+        <w:t xml:space="preserve">(Groot et al. 2002)</w:t>
+      </w:r>
+    </w:p>
+    <w:p>
+      <w:pPr>
+        <w:pStyle w:val="FirstParagraph"/>
+      </w:pPr>
+      <w:r>
+        <w:drawing>
+          <wp:inline>
+            <wp:extent cx="4254500" cy="2209800"/>
+            <wp:effectExtent b="0" l="0" r="0" t="0"/>
+            <wp:docPr descr="" title="" id="47" name="Picture"/>
+            <a:graphic>
+              <a:graphicData uri="http://schemas.openxmlformats.org/drawingml/2006/picture">
+                <pic:pic>
+                  <pic:nvPicPr>
+                    <pic:cNvPr descr="pix/schaffner_positiveselection-f1_mid_1.jpg" id="48" name="Picture"/>
+                    <pic:cNvPicPr>
+                      <a:picLocks noChangeArrowheads="1" noChangeAspect="1"/>
+                    </pic:cNvPicPr>
+                  </pic:nvPicPr>
+                  <pic:blipFill>
+                    <a:blip r:embed="rId46"/>
                     <a:stretch>
                       <a:fillRect/>
                     </a:stretch>
@@ -1739,15 +1829,15 @@
         </w:drawing>
       </w:r>
     </w:p>
+    <w:bookmarkEnd w:id="49"/>
+    <w:bookmarkStart w:id="53" w:name="selective-sweep-chromosome-pattern"/>
     <w:p>
       <w:pPr>
         <w:pStyle w:val="Heading2"/>
       </w:pPr>
-      <w:bookmarkStart w:id="40" w:name="selective-sweep-chromosome-pattern"/>
       <w:r>
         <w:t xml:space="preserve">Selective sweep: chromosome pattern</w:t>
       </w:r>
-      <w:bookmarkEnd w:id="40"/>
     </w:p>
     <w:p>
       <w:pPr>
@@ -1758,18 +1848,18 @@
           <wp:inline>
             <wp:extent cx="5334000" cy="3321627"/>
             <wp:effectExtent b="0" l="0" r="0" t="0"/>
-            <wp:docPr descr="" title="" id="1" name="Picture"/>
+            <wp:docPr descr="" title="" id="51" name="Picture"/>
             <a:graphic>
               <a:graphicData uri="http://schemas.openxmlformats.org/drawingml/2006/picture">
                 <pic:pic>
                   <pic:nvPicPr>
-                    <pic:cNvPr descr="pix/malaria_sweep.png" id="0" name="Picture"/>
+                    <pic:cNvPr descr="pix/malaria_sweep.png" id="52" name="Picture"/>
                     <pic:cNvPicPr>
                       <a:picLocks noChangeArrowheads="1" noChangeAspect="1"/>
                     </pic:cNvPicPr>
                   </pic:nvPicPr>
                   <pic:blipFill>
-                    <a:blip r:embed="rId41"/>
+                    <a:blip r:embed="rId50"/>
                     <a:stretch>
                       <a:fillRect/>
                     </a:stretch>
@@ -1804,15 +1894,15 @@
         <w:t xml:space="preserve">(Nair et al. 2003)</w:t>
       </w:r>
     </w:p>
+    <w:bookmarkEnd w:id="53"/>
+    <w:bookmarkStart w:id="58" w:name="other-malaria-protective-variation"/>
     <w:p>
       <w:pPr>
         <w:pStyle w:val="Heading2"/>
       </w:pPr>
-      <w:bookmarkStart w:id="42" w:name="other-malaria-protective-variation"/>
       <w:r>
         <w:t xml:space="preserve">Other malaria-protective variation</w:t>
       </w:r>
-      <w:bookmarkEnd w:id="42"/>
     </w:p>
     <w:p>
       <w:pPr>
@@ -1932,6 +2022,7 @@
       </w:r>
       <w:r>
         <w:rPr>
+          <w:iCs/>
           <w:i/>
         </w:rPr>
         <w:t xml:space="preserve">vivax</w:t>
@@ -1952,18 +2043,18 @@
           <wp:inline>
             <wp:extent cx="5334000" cy="3181631"/>
             <wp:effectExtent b="0" l="0" r="0" t="0"/>
-            <wp:docPr descr="" title="" id="1" name="Picture"/>
+            <wp:docPr descr="" title="" id="55" name="Picture"/>
             <a:graphic>
               <a:graphicData uri="http://schemas.openxmlformats.org/drawingml/2006/picture">
                 <pic:pic>
                   <pic:nvPicPr>
-                    <pic:cNvPr descr="pix/malaria2.png" id="0" name="Picture"/>
+                    <pic:cNvPr descr="pix/malaria2.png" id="56" name="Picture"/>
                     <pic:cNvPicPr>
                       <a:picLocks noChangeArrowheads="1" noChangeAspect="1"/>
                     </pic:cNvPicPr>
                   </pic:nvPicPr>
                   <pic:blipFill>
-                    <a:blip r:embed="rId43"/>
+                    <a:blip r:embed="rId54"/>
                     <a:stretch>
                       <a:fillRect/>
                     </a:stretch>
@@ -1994,7 +2085,7 @@
       <w:pPr>
         <w:pStyle w:val="BodyText"/>
       </w:pPr>
-      <w:hyperlink r:id="rId44">
+      <w:hyperlink r:id="rId57">
         <w:r>
           <w:rPr>
             <w:rStyle w:val="Hyperlink"/>
@@ -2003,15 +2094,15 @@
         </w:r>
       </w:hyperlink>
     </w:p>
+    <w:bookmarkEnd w:id="58"/>
+    <w:bookmarkStart w:id="59" w:name="cystic-fibrosis"/>
     <w:p>
       <w:pPr>
         <w:pStyle w:val="Heading2"/>
       </w:pPr>
-      <w:bookmarkStart w:id="45" w:name="cystic-fibrosis"/>
       <w:r>
         <w:t xml:space="preserve">Cystic fibrosis</w:t>
       </w:r>
-      <w:bookmarkEnd w:id="45"/>
     </w:p>
     <w:p>
       <w:pPr>
@@ -2056,12 +2147,18 @@
           <m:t>q</m:t>
         </m:r>
         <m:r>
+          <m:rPr>
+            <m:sty m:val="p"/>
+          </m:rPr>
           <m:t>=</m:t>
         </m:r>
         <m:r>
           <m:t>0.04</m:t>
         </m:r>
         <m:r>
+          <m:rPr>
+            <m:sty m:val="p"/>
+          </m:rPr>
           <m:t>→</m:t>
         </m:r>
         <m:sSup>
@@ -2077,6 +2174,9 @@
           </m:sup>
         </m:sSup>
         <m:r>
+          <m:rPr>
+            <m:sty m:val="p"/>
+          </m:rPr>
           <m:t>=</m:t>
         </m:r>
         <m:r>
@@ -2127,6 +2227,7 @@
       </w:pPr>
       <w:r>
         <w:rPr>
+          <w:bCs/>
           <w:b/>
         </w:rPr>
         <w:t xml:space="preserve">Pleiotropy</w:t>
@@ -2138,15 +2239,15 @@
         <w:t xml:space="preserve">(multiple effects from one gene)</w:t>
       </w:r>
     </w:p>
+    <w:bookmarkEnd w:id="59"/>
+    <w:bookmarkStart w:id="63" w:name="hiv"/>
     <w:p>
       <w:pPr>
         <w:pStyle w:val="Heading2"/>
       </w:pPr>
-      <w:bookmarkStart w:id="46" w:name="hiv"/>
       <w:r>
         <w:t xml:space="preserve">HIV</w:t>
       </w:r>
-      <w:bookmarkEnd w:id="46"/>
     </w:p>
     <w:p>
       <w:pPr>
@@ -2174,18 +2275,18 @@
           <wp:inline>
             <wp:extent cx="4953000" cy="5410200"/>
             <wp:effectExtent b="0" l="0" r="0" t="0"/>
-            <wp:docPr descr="" title="" id="1" name="Picture"/>
+            <wp:docPr descr="" title="" id="61" name="Picture"/>
             <a:graphic>
               <a:graphicData uri="http://schemas.openxmlformats.org/drawingml/2006/picture">
                 <pic:pic>
                   <pic:nvPicPr>
-                    <pic:cNvPr descr="pix/ccr_dist.png" id="0" name="Picture"/>
+                    <pic:cNvPr descr="pix/ccr_dist.png" id="62" name="Picture"/>
                     <pic:cNvPicPr>
                       <a:picLocks noChangeArrowheads="1" noChangeAspect="1"/>
                     </pic:cNvPicPr>
                   </pic:nvPicPr>
                   <pic:blipFill>
-                    <a:blip r:embed="rId47"/>
+                    <a:blip r:embed="rId60"/>
                     <a:stretch>
                       <a:fillRect/>
                     </a:stretch>
@@ -2346,6 +2447,9 @@
           <m:t>s</m:t>
         </m:r>
         <m:r>
+          <m:rPr>
+            <m:sty m:val="p"/>
+          </m:rPr>
           <m:t>&gt;</m:t>
         </m:r>
         <m:r>
@@ -2356,15 +2460,15 @@
         <w:t xml:space="preserve">); what selective agent? plague? smallpox?</w:t>
       </w:r>
     </w:p>
+    <w:bookmarkEnd w:id="63"/>
+    <w:bookmarkStart w:id="64" w:name="summary-variation-in-mendelian-traits"/>
     <w:p>
       <w:pPr>
         <w:pStyle w:val="Heading2"/>
       </w:pPr>
-      <w:bookmarkStart w:id="48" w:name="summary-variation-in-mendelian-traits"/>
       <w:r>
         <w:t xml:space="preserve">Summary: variation in Mendelian traits</w:t>
       </w:r>
-      <w:bookmarkEnd w:id="48"/>
     </w:p>
     <w:p>
       <w:pPr>
@@ -2475,6 +2579,7 @@
       </w:r>
       <w:r>
         <w:rPr>
+          <w:iCs/>
           <w:i/>
         </w:rPr>
         <w:t xml:space="preserve">coalescent</w:t>
@@ -2522,15 +2627,15 @@
         <w:t xml:space="preserve">population history</w:t>
       </w:r>
     </w:p>
+    <w:bookmarkEnd w:id="64"/>
+    <w:bookmarkStart w:id="68" w:name="more-examples"/>
     <w:p>
       <w:pPr>
         <w:pStyle w:val="Heading2"/>
       </w:pPr>
-      <w:bookmarkStart w:id="49" w:name="more-examples"/>
       <w:r>
         <w:t xml:space="preserve">more examples</w:t>
       </w:r>
-      <w:bookmarkEnd w:id="49"/>
     </w:p>
     <w:p>
       <w:pPr>
@@ -2549,18 +2654,18 @@
           <wp:inline>
             <wp:extent cx="5334000" cy="4940788"/>
             <wp:effectExtent b="0" l="0" r="0" t="0"/>
-            <wp:docPr descr="" title="" id="1" name="Picture"/>
+            <wp:docPr descr="" title="" id="66" name="Picture"/>
             <a:graphic>
               <a:graphicData uri="http://schemas.openxmlformats.org/drawingml/2006/picture">
                 <pic:pic>
                   <pic:nvPicPr>
-                    <pic:cNvPr descr="pix/variants.png" id="0" name="Picture"/>
+                    <pic:cNvPr descr="pix/variants.png" id="67" name="Picture"/>
                     <pic:cNvPicPr>
                       <a:picLocks noChangeArrowheads="1" noChangeAspect="1"/>
                     </pic:cNvPicPr>
                   </pic:nvPicPr>
                   <pic:blipFill>
-                    <a:blip r:embed="rId50"/>
+                    <a:blip r:embed="rId65"/>
                     <a:stretch>
                       <a:fillRect/>
                     </a:stretch>
@@ -2587,15 +2692,15 @@
         </w:drawing>
       </w:r>
     </w:p>
+    <w:bookmarkEnd w:id="68"/>
+    <w:bookmarkStart w:id="72" w:name="gwas"/>
     <w:p>
       <w:pPr>
         <w:pStyle w:val="Heading2"/>
       </w:pPr>
-      <w:bookmarkStart w:id="51" w:name="gwas"/>
       <w:r>
         <w:t xml:space="preserve">GWAS</w:t>
       </w:r>
-      <w:bookmarkEnd w:id="51"/>
     </w:p>
     <w:p>
       <w:pPr>
@@ -2614,18 +2719,18 @@
           <wp:inline>
             <wp:extent cx="5334000" cy="4940788"/>
             <wp:effectExtent b="0" l="0" r="0" t="0"/>
-            <wp:docPr descr="" title="" id="1" name="Picture"/>
+            <wp:docPr descr="" title="" id="70" name="Picture"/>
             <a:graphic>
               <a:graphicData uri="http://schemas.openxmlformats.org/drawingml/2006/picture">
                 <pic:pic>
                   <pic:nvPicPr>
-                    <pic:cNvPr descr="pix/gwas.png" id="0" name="Picture"/>
+                    <pic:cNvPr descr="pix/gwas.png" id="71" name="Picture"/>
                     <pic:cNvPicPr>
                       <a:picLocks noChangeArrowheads="1" noChangeAspect="1"/>
                     </pic:cNvPicPr>
                   </pic:nvPicPr>
                   <pic:blipFill>
-                    <a:blip r:embed="rId52"/>
+                    <a:blip r:embed="rId69"/>
                     <a:stretch>
                       <a:fillRect/>
                     </a:stretch>
@@ -2652,30 +2757,49 @@
         </w:drawing>
       </w:r>
     </w:p>
+    <w:bookmarkEnd w:id="72"/>
+    <w:bookmarkStart w:id="123" w:name="references"/>
     <w:p>
       <w:pPr>
         <w:pStyle w:val="Heading2"/>
       </w:pPr>
-      <w:bookmarkStart w:id="53" w:name="references"/>
       <w:r>
         <w:t xml:space="preserve">References</w:t>
       </w:r>
-      <w:bookmarkEnd w:id="53"/>
-    </w:p>
-    <w:bookmarkStart w:id="99" w:name="refs"/>
-    <w:bookmarkStart w:id="54" w:name="ref-acevedo-whitehouse_is_2006"/>
+    </w:p>
+    <w:bookmarkStart w:id="122" w:name="refs"/>
+    <w:bookmarkStart w:id="73" w:name="ref-acevedo-whitehouse_is_2006"/>
     <w:p>
       <w:pPr>
         <w:pStyle w:val="Bibliography"/>
       </w:pPr>
       <w:r>
-        <w:t xml:space="preserve">Acevedo-Whitehouse, K., and A. A Cunningham. 2006. “Is MHC Enough for Understanding Wildlife Immunogenetics?”</w:t>
-      </w:r>
-      <w:r>
-        <w:t xml:space="preserve"> </w:t>
-      </w:r>
-      <w:r>
-        <w:rPr>
+        <w:t xml:space="preserve">Acevedo-Whitehouse, K., and A. A Cunningham. 2006.</w:t>
+      </w:r>
+      <w:r>
+        <w:t xml:space="preserve"> </w:t>
+      </w:r>
+      <w:r>
+        <w:t xml:space="preserve">“Is</w:t>
+      </w:r>
+      <w:r>
+        <w:t xml:space="preserve"> </w:t>
+      </w:r>
+      <w:r>
+        <w:t xml:space="preserve">MHC</w:t>
+      </w:r>
+      <w:r>
+        <w:t xml:space="preserve"> </w:t>
+      </w:r>
+      <w:r>
+        <w:t xml:space="preserve">Enough for Understanding Wildlife Immunogenetics?”</w:t>
+      </w:r>
+      <w:r>
+        <w:t xml:space="preserve"> </w:t>
+      </w:r>
+      <w:r>
+        <w:rPr>
+          <w:iCs/>
           <w:i/>
         </w:rPr>
         <w:t xml:space="preserve">Trends in Ecology &amp; Evolution</w:t>
@@ -2687,20 +2811,36 @@
         <w:t xml:space="preserve">21 (8): 433–38.</w:t>
       </w:r>
     </w:p>
-    <w:bookmarkEnd w:id="54"/>
-    <w:bookmarkStart w:id="55" w:name="ref-borghans_mhc_2004"/>
+    <w:bookmarkEnd w:id="73"/>
+    <w:bookmarkStart w:id="74" w:name="ref-borghans_mhc_2004"/>
     <w:p>
       <w:pPr>
         <w:pStyle w:val="Bibliography"/>
       </w:pPr>
       <w:r>
-        <w:t xml:space="preserve">Borghans, J. A. M, J. B Beltman, and R. J De Boer. 2004. “MHC Polymorphism Under Host-Pathogen Coevolution.”</w:t>
-      </w:r>
-      <w:r>
-        <w:t xml:space="preserve"> </w:t>
-      </w:r>
-      <w:r>
-        <w:rPr>
+        <w:t xml:space="preserve">Borghans, J. A. M, J. B Beltman, and R. J De Boer. 2004.</w:t>
+      </w:r>
+      <w:r>
+        <w:t xml:space="preserve"> </w:t>
+      </w:r>
+      <w:r>
+        <w:t xml:space="preserve">“</w:t>
+      </w:r>
+      <w:r>
+        <w:t xml:space="preserve">MHC</w:t>
+      </w:r>
+      <w:r>
+        <w:t xml:space="preserve"> </w:t>
+      </w:r>
+      <w:r>
+        <w:t xml:space="preserve">Polymorphism Under Host-Pathogen Coevolution.”</w:t>
+      </w:r>
+      <w:r>
+        <w:t xml:space="preserve"> </w:t>
+      </w:r>
+      <w:r>
+        <w:rPr>
+          <w:iCs/>
           <w:i/>
         </w:rPr>
         <w:t xml:space="preserve">Immunogenetics</w:t>
@@ -2712,20 +2852,60 @@
         <w:t xml:space="preserve">55 (11): 732–39.</w:t>
       </w:r>
     </w:p>
-    <w:bookmarkEnd w:id="55"/>
-    <w:bookmarkStart w:id="57" w:name="ref-dominguez-andresImpact2019"/>
+    <w:bookmarkEnd w:id="74"/>
+    <w:bookmarkStart w:id="76" w:name="ref-dominguez-andresImpact2019"/>
     <w:p>
       <w:pPr>
         <w:pStyle w:val="Bibliography"/>
       </w:pPr>
       <w:r>
-        <w:t xml:space="preserve">Domínguez-Andrés, Jorge, and Mihai G. Netea. 2019. “Impact of Historic Migrations and Evolutionary Processes on Human Immunity.”</w:t>
-      </w:r>
-      <w:r>
-        <w:t xml:space="preserve"> </w:t>
-      </w:r>
-      <w:r>
-        <w:rPr>
+        <w:t xml:space="preserve">Domínguez-Andrés, Jorge, and Mihai G. Netea. 2019.</w:t>
+      </w:r>
+      <w:r>
+        <w:t xml:space="preserve"> </w:t>
+      </w:r>
+      <w:r>
+        <w:t xml:space="preserve">“Impact of</w:t>
+      </w:r>
+      <w:r>
+        <w:t xml:space="preserve"> </w:t>
+      </w:r>
+      <w:r>
+        <w:t xml:space="preserve">Historic Migrations</w:t>
+      </w:r>
+      <w:r>
+        <w:t xml:space="preserve"> </w:t>
+      </w:r>
+      <w:r>
+        <w:t xml:space="preserve">and</w:t>
+      </w:r>
+      <w:r>
+        <w:t xml:space="preserve"> </w:t>
+      </w:r>
+      <w:r>
+        <w:t xml:space="preserve">Evolutionary Processes</w:t>
+      </w:r>
+      <w:r>
+        <w:t xml:space="preserve"> </w:t>
+      </w:r>
+      <w:r>
+        <w:t xml:space="preserve">on</w:t>
+      </w:r>
+      <w:r>
+        <w:t xml:space="preserve"> </w:t>
+      </w:r>
+      <w:r>
+        <w:t xml:space="preserve">Human Immunity</w:t>
+      </w:r>
+      <w:r>
+        <w:t xml:space="preserve">.”</w:t>
+      </w:r>
+      <w:r>
+        <w:t xml:space="preserve"> </w:t>
+      </w:r>
+      <w:r>
+        <w:rPr>
+          <w:iCs/>
           <w:i/>
         </w:rPr>
         <w:t xml:space="preserve">Trends in Immunology</w:t>
@@ -2739,7 +2919,7 @@
       <w:r>
         <w:t xml:space="preserve"> </w:t>
       </w:r>
-      <w:hyperlink r:id="rId56">
+      <w:hyperlink r:id="rId75">
         <w:r>
           <w:rPr>
             <w:rStyle w:val="Hyperlink"/>
@@ -2751,22 +2931,75 @@
         <w:t xml:space="preserve">.</w:t>
       </w:r>
     </w:p>
-    <w:bookmarkEnd w:id="57"/>
-    <w:bookmarkStart w:id="59" w:name="ref-frisch_origin_2004"/>
+    <w:bookmarkEnd w:id="76"/>
+    <w:bookmarkStart w:id="78" w:name="ref-esohEvolutionary2021"/>
     <w:p>
       <w:pPr>
         <w:pStyle w:val="Bibliography"/>
       </w:pPr>
       <w:r>
-        <w:t xml:space="preserve">Frisch, Amos, Roberto Colombo, Elena Michaelovsky, Mazal Karpati, Boleslaw Goldman, and Leah Peleg. 2004. “Origin and Spread of the 1278insTATC Mutation Causing Tay-Sachs Disease in Ashkenazi Jews: Genetic Drift as a Robust and Parsimonious Hypothesis.”</w:t>
-      </w:r>
-      <w:r>
-        <w:t xml:space="preserve"> </w:t>
-      </w:r>
-      <w:r>
-        <w:rPr>
+        <w:t xml:space="preserve">Esoh, Kevin, and Ambroise Wonkam. 2021.</w:t>
+      </w:r>
+      <w:r>
+        <w:t xml:space="preserve"> </w:t>
+      </w:r>
+      <w:r>
+        <w:t xml:space="preserve">“Evolutionary History of Sickle-Cell Mutation: Implications for Global Genetic Medicine.”</w:t>
+      </w:r>
+      <w:r>
+        <w:t xml:space="preserve"> </w:t>
+      </w:r>
+      <w:r>
+        <w:rPr>
+          <w:iCs/>
           <w:i/>
         </w:rPr>
+        <w:t xml:space="preserve">Human Molecular Genetics</w:t>
+      </w:r>
+      <w:r>
+        <w:t xml:space="preserve"> </w:t>
+      </w:r>
+      <w:r>
+        <w:t xml:space="preserve">30 (R1): R119–28.</w:t>
+      </w:r>
+      <w:r>
+        <w:t xml:space="preserve"> </w:t>
+      </w:r>
+      <w:hyperlink r:id="rId77">
+        <w:r>
+          <w:rPr>
+            <w:rStyle w:val="Hyperlink"/>
+          </w:rPr>
+          <w:t xml:space="preserve">https://doi.org/10.1093/hmg/ddab004</w:t>
+        </w:r>
+      </w:hyperlink>
+      <w:r>
+        <w:t xml:space="preserve">.</w:t>
+      </w:r>
+    </w:p>
+    <w:bookmarkEnd w:id="78"/>
+    <w:bookmarkStart w:id="80" w:name="ref-frisch_origin_2004"/>
+    <w:p>
+      <w:pPr>
+        <w:pStyle w:val="Bibliography"/>
+      </w:pPr>
+      <w:r>
+        <w:t xml:space="preserve">Frisch, Amos, Roberto Colombo, Elena Michaelovsky, Mazal Karpati, Boleslaw Goldman, and Leah Peleg. 2004.</w:t>
+      </w:r>
+      <w:r>
+        <w:t xml:space="preserve"> </w:t>
+      </w:r>
+      <w:r>
+        <w:t xml:space="preserve">“Origin and Spread of the 1278insTATC Mutation Causing Tay-Sachs Disease in Ashkenazi Jews: Genetic Drift as a Robust and Parsimonious Hypothesis.”</w:t>
+      </w:r>
+      <w:r>
+        <w:t xml:space="preserve"> </w:t>
+      </w:r>
+      <w:r>
+        <w:rPr>
+          <w:iCs/>
+          <w:i/>
+        </w:rPr>
         <w:t xml:space="preserve">Human Genetics</w:t>
       </w:r>
       <w:r>
@@ -2778,7 +3011,7 @@
       <w:r>
         <w:t xml:space="preserve"> </w:t>
       </w:r>
-      <w:hyperlink r:id="rId58">
+      <w:hyperlink r:id="rId79">
         <w:r>
           <w:rPr>
             <w:rStyle w:val="Hyperlink"/>
@@ -2790,20 +3023,27 @@
         <w:t xml:space="preserve">.</w:t>
       </w:r>
     </w:p>
-    <w:bookmarkEnd w:id="59"/>
-    <w:bookmarkStart w:id="61" w:name="ref-frost_taysachs_2012"/>
+    <w:bookmarkEnd w:id="80"/>
+    <w:bookmarkStart w:id="82" w:name="ref-frost_taysachs_2012"/>
     <w:p>
       <w:pPr>
         <w:pStyle w:val="Bibliography"/>
       </w:pPr>
       <w:r>
-        <w:t xml:space="preserve">Frost, Peter. 2012. “Tay-Sachs and French Canadians: A Case of Gene-Culture Co-Evolution?”</w:t>
-      </w:r>
-      <w:r>
-        <w:t xml:space="preserve"> </w:t>
-      </w:r>
-      <w:r>
-        <w:rPr>
+        <w:t xml:space="preserve">Frost, Peter. 2012.</w:t>
+      </w:r>
+      <w:r>
+        <w:t xml:space="preserve"> </w:t>
+      </w:r>
+      <w:r>
+        <w:t xml:space="preserve">“Tay-Sachs and French Canadians: A Case of Gene-Culture Co-Evolution?”</w:t>
+      </w:r>
+      <w:r>
+        <w:t xml:space="preserve"> </w:t>
+      </w:r>
+      <w:r>
+        <w:rPr>
+          <w:iCs/>
           <w:i/>
         </w:rPr>
         <w:t xml:space="preserve">Advances in Anthropology</w:t>
@@ -2817,7 +3057,7 @@
       <w:r>
         <w:t xml:space="preserve"> </w:t>
       </w:r>
-      <w:hyperlink r:id="rId60">
+      <w:hyperlink r:id="rId81">
         <w:r>
           <w:rPr>
             <w:rStyle w:val="Hyperlink"/>
@@ -2829,14 +3069,29 @@
         <w:t xml:space="preserve">.</w:t>
       </w:r>
     </w:p>
-    <w:bookmarkEnd w:id="61"/>
-    <w:bookmarkStart w:id="63" w:name="ref-galvani_evolutionary_2005"/>
+    <w:bookmarkEnd w:id="82"/>
+    <w:bookmarkStart w:id="84" w:name="ref-galvani_evolutionary_2005"/>
     <w:p>
       <w:pPr>
         <w:pStyle w:val="Bibliography"/>
       </w:pPr>
       <w:r>
-        <w:t xml:space="preserve">Galvani, Alison P., and John Novembre. 2005. “The Evolutionary History of the CCR5-</w:t>
+        <w:t xml:space="preserve">Galvani, Alison P., and John Novembre. 2005.</w:t>
+      </w:r>
+      <w:r>
+        <w:t xml:space="preserve"> </w:t>
+      </w:r>
+      <w:r>
+        <w:t xml:space="preserve">“The Evolutionary History of the</w:t>
+      </w:r>
+      <w:r>
+        <w:t xml:space="preserve"> </w:t>
+      </w:r>
+      <w:r>
+        <w:t xml:space="preserve">CCR5</w:t>
+      </w:r>
+      <w:r>
+        <w:t xml:space="preserve">-</w:t>
       </w:r>
       <m:oMath>
         <m:r>
@@ -2850,13 +3105,17 @@
         <w:t xml:space="preserve"> </w:t>
       </w:r>
       <w:r>
-        <w:t xml:space="preserve">HIV-Resistance Mutation.”</w:t>
-      </w:r>
-      <w:r>
-        <w:t xml:space="preserve"> </w:t>
-      </w:r>
-      <w:r>
-        <w:rPr>
+        <w:t xml:space="preserve">HIV</w:t>
+      </w:r>
+      <w:r>
+        <w:t xml:space="preserve">-Resistance Mutation.”</w:t>
+      </w:r>
+      <w:r>
+        <w:t xml:space="preserve"> </w:t>
+      </w:r>
+      <w:r>
+        <w:rPr>
+          <w:iCs/>
           <w:i/>
         </w:rPr>
         <w:t xml:space="preserve">Microbes and Infection</w:t>
@@ -2870,7 +3129,7 @@
       <w:r>
         <w:t xml:space="preserve"> </w:t>
       </w:r>
-      <w:hyperlink r:id="rId62">
+      <w:hyperlink r:id="rId83">
         <w:r>
           <w:rPr>
             <w:rStyle w:val="Hyperlink"/>
@@ -2882,20 +3141,51 @@
         <w:t xml:space="preserve">.</w:t>
       </w:r>
     </w:p>
-    <w:bookmarkEnd w:id="63"/>
-    <w:bookmarkStart w:id="65" w:name="ref-de_groot_evidence_2002"/>
+    <w:bookmarkEnd w:id="84"/>
+    <w:bookmarkStart w:id="86" w:name="ref-de_groot_evidence_2002"/>
     <w:p>
       <w:pPr>
         <w:pStyle w:val="Bibliography"/>
       </w:pPr>
       <w:r>
-        <w:t xml:space="preserve">Groot, Natasja G. de, Nel Otting, Gaby G. M. Doxiadis, Sunita S. Balla-Jhagjhoorsingh, Jonathan L. Heeney, Jon J. van Rood, Pascal Gagneux, and Ronald E. Bontrop. 2002. “Evidence for an Ancient Selective Sweep in the MHC Class I Gene Repertoire of Chimpanzees.”</w:t>
-      </w:r>
-      <w:r>
-        <w:t xml:space="preserve"> </w:t>
-      </w:r>
-      <w:r>
-        <w:rPr>
+        <w:t xml:space="preserve">Groot, Natasja G. de, Nel Otting, Gaby G. M. Doxiadis, Sunita S. Balla-Jhagjhoorsingh, Jonathan L. Heeney, Jon J. van Rood, Pascal Gagneux, and Ronald E. Bontrop. 2002.</w:t>
+      </w:r>
+      <w:r>
+        <w:t xml:space="preserve"> </w:t>
+      </w:r>
+      <w:r>
+        <w:t xml:space="preserve">“Evidence for an Ancient Selective Sweep in the</w:t>
+      </w:r>
+      <w:r>
+        <w:t xml:space="preserve"> </w:t>
+      </w:r>
+      <w:r>
+        <w:t xml:space="preserve">MHC</w:t>
+      </w:r>
+      <w:r>
+        <w:t xml:space="preserve"> </w:t>
+      </w:r>
+      <w:r>
+        <w:t xml:space="preserve">Class</w:t>
+      </w:r>
+      <w:r>
+        <w:t xml:space="preserve"> </w:t>
+      </w:r>
+      <w:r>
+        <w:t xml:space="preserve">I</w:t>
+      </w:r>
+      <w:r>
+        <w:t xml:space="preserve"> </w:t>
+      </w:r>
+      <w:r>
+        <w:t xml:space="preserve">Gene Repertoire of Chimpanzees.”</w:t>
+      </w:r>
+      <w:r>
+        <w:t xml:space="preserve"> </w:t>
+      </w:r>
+      <w:r>
+        <w:rPr>
+          <w:iCs/>
           <w:i/>
         </w:rPr>
         <w:t xml:space="preserve">Proceedings of the National Academy of Sciences</w:t>
@@ -2909,7 +3199,7 @@
       <w:r>
         <w:t xml:space="preserve"> </w:t>
       </w:r>
-      <w:hyperlink r:id="rId64">
+      <w:hyperlink r:id="rId85">
         <w:r>
           <w:rPr>
             <w:rStyle w:val="Hyperlink"/>
@@ -2921,20 +3211,66 @@
         <w:t xml:space="preserve">.</w:t>
       </w:r>
     </w:p>
-    <w:bookmarkEnd w:id="65"/>
-    <w:bookmarkStart w:id="67" w:name="ref-hillert_genetic_2020"/>
+    <w:bookmarkEnd w:id="86"/>
+    <w:bookmarkStart w:id="88" w:name="ref-hillert_genetic_2020"/>
     <w:p>
       <w:pPr>
         <w:pStyle w:val="Bibliography"/>
       </w:pPr>
       <w:r>
-        <w:t xml:space="preserve">Hillert, Alicia, Yair Anikster, Amaya Belanger-Quintana, Alberto Burlina, Barbara K. Burton, Carla Carducci, Ana E. Chiesa, et al. 2020. “The Genetic Landscape and Epidemiology of Phenylketonuria.”</w:t>
-      </w:r>
-      <w:r>
-        <w:t xml:space="preserve"> </w:t>
-      </w:r>
-      <w:r>
-        <w:rPr>
+        <w:t xml:space="preserve">Hillert, Alicia, Yair Anikster, Amaya Belanger-Quintana, Alberto Burlina, Barbara K. Burton, Carla Carducci, Ana E. Chiesa, et al. 2020.</w:t>
+      </w:r>
+      <w:r>
+        <w:t xml:space="preserve"> </w:t>
+      </w:r>
+      <w:r>
+        <w:t xml:space="preserve">“The</w:t>
+      </w:r>
+      <w:r>
+        <w:t xml:space="preserve"> </w:t>
+      </w:r>
+      <w:r>
+        <w:t xml:space="preserve">Genetic</w:t>
+      </w:r>
+      <w:r>
+        <w:t xml:space="preserve"> </w:t>
+      </w:r>
+      <w:r>
+        <w:t xml:space="preserve">Landscape</w:t>
+      </w:r>
+      <w:r>
+        <w:t xml:space="preserve"> </w:t>
+      </w:r>
+      <w:r>
+        <w:t xml:space="preserve">and</w:t>
+      </w:r>
+      <w:r>
+        <w:t xml:space="preserve"> </w:t>
+      </w:r>
+      <w:r>
+        <w:t xml:space="preserve">Epidemiology</w:t>
+      </w:r>
+      <w:r>
+        <w:t xml:space="preserve"> </w:t>
+      </w:r>
+      <w:r>
+        <w:t xml:space="preserve">of</w:t>
+      </w:r>
+      <w:r>
+        <w:t xml:space="preserve"> </w:t>
+      </w:r>
+      <w:r>
+        <w:t xml:space="preserve">Phenylketonuria</w:t>
+      </w:r>
+      <w:r>
+        <w:t xml:space="preserve">.”</w:t>
+      </w:r>
+      <w:r>
+        <w:t xml:space="preserve"> </w:t>
+      </w:r>
+      <w:r>
+        <w:rPr>
+          <w:iCs/>
           <w:i/>
         </w:rPr>
         <w:t xml:space="preserve">The American Journal of Human Genetics</w:t>
@@ -2948,7 +3284,7 @@
       <w:r>
         <w:t xml:space="preserve"> </w:t>
       </w:r>
-      <w:hyperlink r:id="rId66">
+      <w:hyperlink r:id="rId87">
         <w:r>
           <w:rPr>
             <w:rStyle w:val="Hyperlink"/>
@@ -2960,14 +3296,29 @@
         <w:t xml:space="preserve">.</w:t>
       </w:r>
     </w:p>
-    <w:bookmarkEnd w:id="67"/>
-    <w:bookmarkStart w:id="69" w:name="ref-hummel_detection_2005"/>
+    <w:bookmarkEnd w:id="88"/>
+    <w:bookmarkStart w:id="90" w:name="ref-hummel_detection_2005"/>
     <w:p>
       <w:pPr>
         <w:pStyle w:val="Bibliography"/>
       </w:pPr>
       <w:r>
-        <w:t xml:space="preserve">Hummel, S., D. Schmidt, B. Kremeyer, B. Herrmann, and M. Oppermann. 2005. “Detection of the CCR5-</w:t>
+        <w:t xml:space="preserve">Hummel, S., D. Schmidt, B. Kremeyer, B. Herrmann, and M. Oppermann. 2005.</w:t>
+      </w:r>
+      <w:r>
+        <w:t xml:space="preserve"> </w:t>
+      </w:r>
+      <w:r>
+        <w:t xml:space="preserve">“Detection of the</w:t>
+      </w:r>
+      <w:r>
+        <w:t xml:space="preserve"> </w:t>
+      </w:r>
+      <w:r>
+        <w:t xml:space="preserve">CCR5</w:t>
+      </w:r>
+      <w:r>
+        <w:t xml:space="preserve">-</w:t>
       </w:r>
       <m:oMath>
         <m:r>
@@ -2981,13 +3332,38 @@
         <w:t xml:space="preserve"> </w:t>
       </w:r>
       <w:r>
-        <w:t xml:space="preserve">HIV Resistance Gene in Bronze Age Skeletons.”</w:t>
-      </w:r>
-      <w:r>
-        <w:t xml:space="preserve"> </w:t>
-      </w:r>
-      <w:r>
-        <w:rPr>
+        <w:t xml:space="preserve">HIV</w:t>
+      </w:r>
+      <w:r>
+        <w:t xml:space="preserve"> </w:t>
+      </w:r>
+      <w:r>
+        <w:t xml:space="preserve">Resistance Gene in</w:t>
+      </w:r>
+      <w:r>
+        <w:t xml:space="preserve"> </w:t>
+      </w:r>
+      <w:r>
+        <w:t xml:space="preserve">Bronze</w:t>
+      </w:r>
+      <w:r>
+        <w:t xml:space="preserve"> </w:t>
+      </w:r>
+      <w:r>
+        <w:t xml:space="preserve">Age</w:t>
+      </w:r>
+      <w:r>
+        <w:t xml:space="preserve"> </w:t>
+      </w:r>
+      <w:r>
+        <w:t xml:space="preserve">Skeletons.”</w:t>
+      </w:r>
+      <w:r>
+        <w:t xml:space="preserve"> </w:t>
+      </w:r>
+      <w:r>
+        <w:rPr>
+          <w:iCs/>
           <w:i/>
         </w:rPr>
         <w:t xml:space="preserve">Genes &amp; Immunity</w:t>
@@ -3001,7 +3377,7 @@
       <w:r>
         <w:t xml:space="preserve"> </w:t>
       </w:r>
-      <w:hyperlink r:id="rId68">
+      <w:hyperlink r:id="rId89">
         <w:r>
           <w:rPr>
             <w:rStyle w:val="Hyperlink"/>
@@ -3013,20 +3389,27 @@
         <w:t xml:space="preserve">.</w:t>
       </w:r>
     </w:p>
-    <w:bookmarkEnd w:id="69"/>
-    <w:bookmarkStart w:id="71" w:name="ref-klemme_negative_2020"/>
+    <w:bookmarkEnd w:id="90"/>
+    <w:bookmarkStart w:id="92" w:name="ref-klemme_negative_2020"/>
     <w:p>
       <w:pPr>
         <w:pStyle w:val="Bibliography"/>
       </w:pPr>
       <w:r>
-        <w:t xml:space="preserve">Klemme, Ines, Pekka Hyvärinen, and Anssi Karvonen. 2020. “Negative Associations Between Parasite Avoidance, Resistance and Tolerance Predict Host Health in Salmonid Fish Populations.”</w:t>
-      </w:r>
-      <w:r>
-        <w:t xml:space="preserve"> </w:t>
-      </w:r>
-      <w:r>
-        <w:rPr>
+        <w:t xml:space="preserve">Klemme, Ines, Pekka Hyvärinen, and Anssi Karvonen. 2020.</w:t>
+      </w:r>
+      <w:r>
+        <w:t xml:space="preserve"> </w:t>
+      </w:r>
+      <w:r>
+        <w:t xml:space="preserve">“Negative Associations Between Parasite Avoidance, Resistance and Tolerance Predict Host Health in Salmonid Fish Populations.”</w:t>
+      </w:r>
+      <w:r>
+        <w:t xml:space="preserve"> </w:t>
+      </w:r>
+      <w:r>
+        <w:rPr>
+          <w:iCs/>
           <w:i/>
         </w:rPr>
         <w:t xml:space="preserve">Proceedings of the Royal Society B: Biological Sciences</w:t>
@@ -3040,7 +3423,7 @@
       <w:r>
         <w:t xml:space="preserve"> </w:t>
       </w:r>
-      <w:hyperlink r:id="rId70">
+      <w:hyperlink r:id="rId91">
         <w:r>
           <w:rPr>
             <w:rStyle w:val="Hyperlink"/>
@@ -3052,20 +3435,27 @@
         <w:t xml:space="preserve">.</w:t>
       </w:r>
     </w:p>
-    <w:bookmarkEnd w:id="71"/>
-    <w:bookmarkStart w:id="73" w:name="ref-krawczak_role_2003"/>
+    <w:bookmarkEnd w:id="92"/>
+    <w:bookmarkStart w:id="94" w:name="ref-krawczak_role_2003"/>
     <w:p>
       <w:pPr>
         <w:pStyle w:val="Bibliography"/>
       </w:pPr>
       <w:r>
-        <w:t xml:space="preserve">Krawczak, Michael, and Johannes Zschocke. 2003. “A Role for Overdominant Selection in Phenylketonuria? Evidence from Molecular Data.”</w:t>
-      </w:r>
-      <w:r>
-        <w:t xml:space="preserve"> </w:t>
-      </w:r>
-      <w:r>
-        <w:rPr>
+        <w:t xml:space="preserve">Krawczak, Michael, and Johannes Zschocke. 2003.</w:t>
+      </w:r>
+      <w:r>
+        <w:t xml:space="preserve"> </w:t>
+      </w:r>
+      <w:r>
+        <w:t xml:space="preserve">“A Role for Overdominant Selection in Phenylketonuria? Evidence from Molecular Data.”</w:t>
+      </w:r>
+      <w:r>
+        <w:t xml:space="preserve"> </w:t>
+      </w:r>
+      <w:r>
+        <w:rPr>
+          <w:iCs/>
           <w:i/>
         </w:rPr>
         <w:t xml:space="preserve">Human Mutation</w:t>
@@ -3079,7 +3469,7 @@
       <w:r>
         <w:t xml:space="preserve"> </w:t>
       </w:r>
-      <w:hyperlink r:id="rId72">
+      <w:hyperlink r:id="rId93">
         <w:r>
           <w:rPr>
             <w:rStyle w:val="Hyperlink"/>
@@ -3091,20 +3481,90 @@
         <w:t xml:space="preserve">.</w:t>
       </w:r>
     </w:p>
-    <w:bookmarkEnd w:id="73"/>
-    <w:bookmarkStart w:id="75" w:name="ref-liden_pushing_2006"/>
+    <w:bookmarkEnd w:id="94"/>
+    <w:bookmarkStart w:id="96" w:name="ref-liden_pushing_2006"/>
     <w:p>
       <w:pPr>
         <w:pStyle w:val="Bibliography"/>
       </w:pPr>
       <w:r>
-        <w:t xml:space="preserve">Lidén, Kerstin, Anna Linderholm, and Anders Götherström. 2006. “Pushing It Back. Dating the CCR5–32 Bp Deletion to the Mesolithic in Sweden and Its Implications for the Meso\Neo Transition.”</w:t>
-      </w:r>
-      <w:r>
-        <w:t xml:space="preserve"> </w:t>
-      </w:r>
-      <w:r>
-        <w:rPr>
+        <w:t xml:space="preserve">Lidén, Kerstin, Anna Linderholm, and Anders Götherström. 2006.</w:t>
+      </w:r>
+      <w:r>
+        <w:t xml:space="preserve"> </w:t>
+      </w:r>
+      <w:r>
+        <w:t xml:space="preserve">“Pushing It Back.</w:t>
+      </w:r>
+      <w:r>
+        <w:t xml:space="preserve"> </w:t>
+      </w:r>
+      <w:r>
+        <w:t xml:space="preserve">Dating</w:t>
+      </w:r>
+      <w:r>
+        <w:t xml:space="preserve"> </w:t>
+      </w:r>
+      <w:r>
+        <w:t xml:space="preserve">the</w:t>
+      </w:r>
+      <w:r>
+        <w:t xml:space="preserve"> </w:t>
+      </w:r>
+      <w:r>
+        <w:t xml:space="preserve">CCR5</w:t>
+      </w:r>
+      <w:r>
+        <w:t xml:space="preserve">–32 Bp Deletion to the</w:t>
+      </w:r>
+      <w:r>
+        <w:t xml:space="preserve"> </w:t>
+      </w:r>
+      <w:r>
+        <w:t xml:space="preserve">Mesolithic</w:t>
+      </w:r>
+      <w:r>
+        <w:t xml:space="preserve"> </w:t>
+      </w:r>
+      <w:r>
+        <w:t xml:space="preserve">in</w:t>
+      </w:r>
+      <w:r>
+        <w:t xml:space="preserve"> </w:t>
+      </w:r>
+      <w:r>
+        <w:t xml:space="preserve">Sweden</w:t>
+      </w:r>
+      <w:r>
+        <w:t xml:space="preserve"> </w:t>
+      </w:r>
+      <w:r>
+        <w:t xml:space="preserve">and Its Implications for the</w:t>
+      </w:r>
+      <w:r>
+        <w:t xml:space="preserve"> </w:t>
+      </w:r>
+      <w:r>
+        <w:t xml:space="preserve">Meso</w:t>
+      </w:r>
+      <w:r>
+        <w:t xml:space="preserve">\</w:t>
+      </w:r>
+      <w:r>
+        <w:t xml:space="preserve">Neo</w:t>
+      </w:r>
+      <w:r>
+        <w:t xml:space="preserve"> </w:t>
+      </w:r>
+      <w:r>
+        <w:t xml:space="preserve">Transition.”</w:t>
+      </w:r>
+      <w:r>
+        <w:t xml:space="preserve"> </w:t>
+      </w:r>
+      <w:r>
+        <w:rPr>
+          <w:iCs/>
           <w:i/>
         </w:rPr>
         <w:t xml:space="preserve">Documenta Praehistorica</w:t>
@@ -3118,7 +3578,7 @@
       <w:r>
         <w:t xml:space="preserve"> </w:t>
       </w:r>
-      <w:hyperlink r:id="rId74">
+      <w:hyperlink r:id="rId95">
         <w:r>
           <w:rPr>
             <w:rStyle w:val="Hyperlink"/>
@@ -3130,20 +3590,81 @@
         <w:t xml:space="preserve">.</w:t>
       </w:r>
     </w:p>
-    <w:bookmarkEnd w:id="75"/>
-    <w:bookmarkStart w:id="77" w:name="ref-mboowaHuman2018"/>
+    <w:bookmarkEnd w:id="96"/>
+    <w:bookmarkStart w:id="98" w:name="ref-mboowaHuman2018"/>
     <w:p>
       <w:pPr>
         <w:pStyle w:val="Bibliography"/>
       </w:pPr>
       <w:r>
-        <w:t xml:space="preserve">Mboowa, Gerald, Ivan Sserwadda, Marion Amujal, and Norah Namatovu. 2018. “Human Genomic Loci Important in Common Infectious Diseases: Role of High-Throughput Sequencing and Genome-Wide Association Studies.”</w:t>
-      </w:r>
-      <w:r>
-        <w:t xml:space="preserve"> </w:t>
-      </w:r>
-      <w:r>
-        <w:rPr>
+        <w:t xml:space="preserve">Mboowa, Gerald, Ivan Sserwadda, Marion Amujal, and Norah Namatovu. 2018.</w:t>
+      </w:r>
+      <w:r>
+        <w:t xml:space="preserve"> </w:t>
+      </w:r>
+      <w:r>
+        <w:t xml:space="preserve">“Human</w:t>
+      </w:r>
+      <w:r>
+        <w:t xml:space="preserve"> </w:t>
+      </w:r>
+      <w:r>
+        <w:t xml:space="preserve">Genomic Loci Important</w:t>
+      </w:r>
+      <w:r>
+        <w:t xml:space="preserve"> </w:t>
+      </w:r>
+      <w:r>
+        <w:t xml:space="preserve">in</w:t>
+      </w:r>
+      <w:r>
+        <w:t xml:space="preserve"> </w:t>
+      </w:r>
+      <w:r>
+        <w:t xml:space="preserve">Common Infectious Diseases</w:t>
+      </w:r>
+      <w:r>
+        <w:t xml:space="preserve">:</w:t>
+      </w:r>
+      <w:r>
+        <w:t xml:space="preserve"> </w:t>
+      </w:r>
+      <w:r>
+        <w:t xml:space="preserve">Role</w:t>
+      </w:r>
+      <w:r>
+        <w:t xml:space="preserve"> </w:t>
+      </w:r>
+      <w:r>
+        <w:t xml:space="preserve">of</w:t>
+      </w:r>
+      <w:r>
+        <w:t xml:space="preserve"> </w:t>
+      </w:r>
+      <w:r>
+        <w:t xml:space="preserve">High-Throughput Sequencing</w:t>
+      </w:r>
+      <w:r>
+        <w:t xml:space="preserve"> </w:t>
+      </w:r>
+      <w:r>
+        <w:t xml:space="preserve">and</w:t>
+      </w:r>
+      <w:r>
+        <w:t xml:space="preserve"> </w:t>
+      </w:r>
+      <w:r>
+        <w:t xml:space="preserve">Genome-Wide Association Studies</w:t>
+      </w:r>
+      <w:r>
+        <w:t xml:space="preserve">.”</w:t>
+      </w:r>
+      <w:r>
+        <w:t xml:space="preserve"> </w:t>
+      </w:r>
+      <w:r>
+        <w:rPr>
+          <w:iCs/>
           <w:i/>
         </w:rPr>
         <w:t xml:space="preserve">Canadian Journal of Infectious Diseases and Medical Microbiology</w:t>
@@ -3157,7 +3678,7 @@
       <w:r>
         <w:t xml:space="preserve"> </w:t>
       </w:r>
-      <w:hyperlink r:id="rId76">
+      <w:hyperlink r:id="rId97">
         <w:r>
           <w:rPr>
             <w:rStyle w:val="Hyperlink"/>
@@ -3169,20 +3690,27 @@
         <w:t xml:space="preserve">.</w:t>
       </w:r>
     </w:p>
-    <w:bookmarkEnd w:id="77"/>
-    <w:bookmarkStart w:id="79" w:name="ref-nair_selective_2003"/>
+    <w:bookmarkEnd w:id="98"/>
+    <w:bookmarkStart w:id="100" w:name="ref-nair_selective_2003"/>
     <w:p>
       <w:pPr>
         <w:pStyle w:val="Bibliography"/>
       </w:pPr>
       <w:r>
-        <w:t xml:space="preserve">Nair, Shalini, Jeff T. Williams, Alan Brockman, Lucy Paiphun, Mayfong Mayxay, Paul N. Newton, Jean-Paul Guthmann, et al. 2003. “A Selective Sweep Driven by Pyrimethamine Treatment in Southeast Asian Malaria Parasites.”</w:t>
-      </w:r>
-      <w:r>
-        <w:t xml:space="preserve"> </w:t>
-      </w:r>
-      <w:r>
-        <w:rPr>
+        <w:t xml:space="preserve">Nair, Shalini, Jeff T. Williams, Alan Brockman, Lucy Paiphun, Mayfong Mayxay, Paul N. Newton, Jean-Paul Guthmann, et al. 2003.</w:t>
+      </w:r>
+      <w:r>
+        <w:t xml:space="preserve"> </w:t>
+      </w:r>
+      <w:r>
+        <w:t xml:space="preserve">“A Selective Sweep Driven by Pyrimethamine Treatment in Southeast Asian Malaria Parasites.”</w:t>
+      </w:r>
+      <w:r>
+        <w:t xml:space="preserve"> </w:t>
+      </w:r>
+      <w:r>
+        <w:rPr>
+          <w:iCs/>
           <w:i/>
         </w:rPr>
         <w:t xml:space="preserve">Molecular Biology and Evolution</w:t>
@@ -3196,7 +3724,7 @@
       <w:r>
         <w:t xml:space="preserve"> </w:t>
       </w:r>
-      <w:hyperlink r:id="rId78">
+      <w:hyperlink r:id="rId99">
         <w:r>
           <w:rPr>
             <w:rStyle w:val="Hyperlink"/>
@@ -3208,14 +3736,44 @@
         <w:t xml:space="preserve">.</w:t>
       </w:r>
     </w:p>
-    <w:bookmarkEnd w:id="79"/>
-    <w:bookmarkStart w:id="81" w:name="ref-novembre_geographic_2005"/>
+    <w:bookmarkEnd w:id="100"/>
+    <w:bookmarkStart w:id="102" w:name="ref-novembre_geographic_2005"/>
     <w:p>
       <w:pPr>
         <w:pStyle w:val="Bibliography"/>
       </w:pPr>
       <w:r>
-        <w:t xml:space="preserve">Novembre, John, Alison P. Galvani, and Montgomery Slatkin. 2005. “The Geographic Spread of the CCR5</w:t>
+        <w:t xml:space="preserve">Novembre, John, Alison P. Galvani, and Montgomery Slatkin. 2005.</w:t>
+      </w:r>
+      <w:r>
+        <w:t xml:space="preserve"> </w:t>
+      </w:r>
+      <w:r>
+        <w:t xml:space="preserve">“The</w:t>
+      </w:r>
+      <w:r>
+        <w:t xml:space="preserve"> </w:t>
+      </w:r>
+      <w:r>
+        <w:t xml:space="preserve">Geographic</w:t>
+      </w:r>
+      <w:r>
+        <w:t xml:space="preserve"> </w:t>
+      </w:r>
+      <w:r>
+        <w:t xml:space="preserve">Spread</w:t>
+      </w:r>
+      <w:r>
+        <w:t xml:space="preserve"> </w:t>
+      </w:r>
+      <w:r>
+        <w:t xml:space="preserve">of the</w:t>
+      </w:r>
+      <w:r>
+        <w:t xml:space="preserve"> </w:t>
+      </w:r>
+      <w:r>
+        <w:t xml:space="preserve">CCR5</w:t>
       </w:r>
       <w:r>
         <w:t xml:space="preserve"> </w:t>
@@ -3232,13 +3790,29 @@
         <w:t xml:space="preserve"> </w:t>
       </w:r>
       <w:r>
-        <w:t xml:space="preserve">HIV-Resistance Allele.”</w:t>
-      </w:r>
-      <w:r>
-        <w:t xml:space="preserve"> </w:t>
-      </w:r>
-      <w:r>
-        <w:rPr>
+        <w:t xml:space="preserve">HIV</w:t>
+      </w:r>
+      <w:r>
+        <w:t xml:space="preserve">-</w:t>
+      </w:r>
+      <w:r>
+        <w:t xml:space="preserve">Resistance</w:t>
+      </w:r>
+      <w:r>
+        <w:t xml:space="preserve"> </w:t>
+      </w:r>
+      <w:r>
+        <w:t xml:space="preserve">Allele</w:t>
+      </w:r>
+      <w:r>
+        <w:t xml:space="preserve">.”</w:t>
+      </w:r>
+      <w:r>
+        <w:t xml:space="preserve"> </w:t>
+      </w:r>
+      <w:r>
+        <w:rPr>
+          <w:iCs/>
           <w:i/>
         </w:rPr>
         <w:t xml:space="preserve">PLOS Biology</w:t>
@@ -3252,7 +3826,7 @@
       <w:r>
         <w:t xml:space="preserve"> </w:t>
       </w:r>
-      <w:hyperlink r:id="rId80">
+      <w:hyperlink r:id="rId101">
         <w:r>
           <w:rPr>
             <w:rStyle w:val="Hyperlink"/>
@@ -3264,22 +3838,190 @@
         <w:t xml:space="preserve">.</w:t>
       </w:r>
     </w:p>
-    <w:bookmarkEnd w:id="81"/>
-    <w:bookmarkStart w:id="83" w:name="ref-raberg_decomposing_2009"/>
+    <w:bookmarkEnd w:id="102"/>
+    <w:bookmarkStart w:id="104" w:name="ref-pielGlobal2010b"/>
     <w:p>
       <w:pPr>
         <w:pStyle w:val="Bibliography"/>
       </w:pPr>
       <w:r>
-        <w:t xml:space="preserve">Råberg, Lars, Andrea L Graham, and Andrew F Read. 2009. “Decomposing Health: Tolerance and Resistance to Parasites in Animals.”</w:t>
-      </w:r>
-      <w:r>
-        <w:t xml:space="preserve"> </w:t>
-      </w:r>
-      <w:r>
-        <w:rPr>
+        <w:t xml:space="preserve">Piel, Frédéric B., Anand P. Patil, Rosalind E. Howes, Oscar A. Nyangiri, Peter W. Gething, Thomas N. Williams, David J. Weatherall, and Simon I. Hay. 2010.</w:t>
+      </w:r>
+      <w:r>
+        <w:t xml:space="preserve"> </w:t>
+      </w:r>
+      <w:r>
+        <w:t xml:space="preserve">“Global Distribution of the Sickle Cell Gene and Geographical Confirmation of the Malaria Hypothesis.”</w:t>
+      </w:r>
+      <w:r>
+        <w:t xml:space="preserve"> </w:t>
+      </w:r>
+      <w:r>
+        <w:rPr>
+          <w:iCs/>
           <w:i/>
         </w:rPr>
+        <w:t xml:space="preserve">Nature Communications</w:t>
+      </w:r>
+      <w:r>
+        <w:t xml:space="preserve"> </w:t>
+      </w:r>
+      <w:r>
+        <w:t xml:space="preserve">1 (November): 104.</w:t>
+      </w:r>
+      <w:r>
+        <w:t xml:space="preserve"> </w:t>
+      </w:r>
+      <w:hyperlink r:id="rId103">
+        <w:r>
+          <w:rPr>
+            <w:rStyle w:val="Hyperlink"/>
+          </w:rPr>
+          <w:t xml:space="preserve">https://doi.org/10.1038/ncomms1104</w:t>
+        </w:r>
+      </w:hyperlink>
+      <w:r>
+        <w:t xml:space="preserve">.</w:t>
+      </w:r>
+    </w:p>
+    <w:bookmarkEnd w:id="104"/>
+    <w:bookmarkStart w:id="106" w:name="ref-raberg_disentangling_2007"/>
+    <w:p>
+      <w:pPr>
+        <w:pStyle w:val="Bibliography"/>
+      </w:pPr>
+      <w:r>
+        <w:t xml:space="preserve">Raberg, Lars, Derek Sim, and Andrew F. Read. 2007.</w:t>
+      </w:r>
+      <w:r>
+        <w:t xml:space="preserve"> </w:t>
+      </w:r>
+      <w:r>
+        <w:t xml:space="preserve">“Disentangling</w:t>
+      </w:r>
+      <w:r>
+        <w:t xml:space="preserve"> </w:t>
+      </w:r>
+      <w:r>
+        <w:t xml:space="preserve">Genetic</w:t>
+      </w:r>
+      <w:r>
+        <w:t xml:space="preserve"> </w:t>
+      </w:r>
+      <w:r>
+        <w:t xml:space="preserve">Variation</w:t>
+      </w:r>
+      <w:r>
+        <w:t xml:space="preserve"> </w:t>
+      </w:r>
+      <w:r>
+        <w:t xml:space="preserve">for</w:t>
+      </w:r>
+      <w:r>
+        <w:t xml:space="preserve"> </w:t>
+      </w:r>
+      <w:r>
+        <w:t xml:space="preserve">Resistance</w:t>
+      </w:r>
+      <w:r>
+        <w:t xml:space="preserve"> </w:t>
+      </w:r>
+      <w:r>
+        <w:t xml:space="preserve">and</w:t>
+      </w:r>
+      <w:r>
+        <w:t xml:space="preserve"> </w:t>
+      </w:r>
+      <w:r>
+        <w:t xml:space="preserve">Tolerance</w:t>
+      </w:r>
+      <w:r>
+        <w:t xml:space="preserve"> </w:t>
+      </w:r>
+      <w:r>
+        <w:t xml:space="preserve">to</w:t>
+      </w:r>
+      <w:r>
+        <w:t xml:space="preserve"> </w:t>
+      </w:r>
+      <w:r>
+        <w:t xml:space="preserve">Infectious</w:t>
+      </w:r>
+      <w:r>
+        <w:t xml:space="preserve"> </w:t>
+      </w:r>
+      <w:r>
+        <w:t xml:space="preserve">Diseases</w:t>
+      </w:r>
+      <w:r>
+        <w:t xml:space="preserve"> </w:t>
+      </w:r>
+      <w:r>
+        <w:t xml:space="preserve">in</w:t>
+      </w:r>
+      <w:r>
+        <w:t xml:space="preserve"> </w:t>
+      </w:r>
+      <w:r>
+        <w:t xml:space="preserve">Animals</w:t>
+      </w:r>
+      <w:r>
+        <w:t xml:space="preserve">.”</w:t>
+      </w:r>
+      <w:r>
+        <w:t xml:space="preserve"> </w:t>
+      </w:r>
+      <w:r>
+        <w:rPr>
+          <w:iCs/>
+          <w:i/>
+        </w:rPr>
+        <w:t xml:space="preserve">Science</w:t>
+      </w:r>
+      <w:r>
+        <w:t xml:space="preserve"> </w:t>
+      </w:r>
+      <w:r>
+        <w:t xml:space="preserve">318 (5851): 812–14.</w:t>
+      </w:r>
+      <w:r>
+        <w:t xml:space="preserve"> </w:t>
+      </w:r>
+      <w:hyperlink r:id="rId105">
+        <w:r>
+          <w:rPr>
+            <w:rStyle w:val="Hyperlink"/>
+          </w:rPr>
+          <w:t xml:space="preserve">https://doi.org/10.1126/science.1148526</w:t>
+        </w:r>
+      </w:hyperlink>
+      <w:r>
+        <w:t xml:space="preserve">.</w:t>
+      </w:r>
+    </w:p>
+    <w:bookmarkEnd w:id="106"/>
+    <w:bookmarkStart w:id="108" w:name="ref-raberg_decomposing_2009"/>
+    <w:p>
+      <w:pPr>
+        <w:pStyle w:val="Bibliography"/>
+      </w:pPr>
+      <w:r>
+        <w:t xml:space="preserve">Råberg, Lars, Andrea L Graham, and Andrew F Read. 2009.</w:t>
+      </w:r>
+      <w:r>
+        <w:t xml:space="preserve"> </w:t>
+      </w:r>
+      <w:r>
+        <w:t xml:space="preserve">“Decomposing Health: Tolerance and Resistance to Parasites in Animals.”</w:t>
+      </w:r>
+      <w:r>
+        <w:t xml:space="preserve"> </w:t>
+      </w:r>
+      <w:r>
+        <w:rPr>
+          <w:iCs/>
+          <w:i/>
+        </w:rPr>
         <w:t xml:space="preserve">Philosophical Transactions of the Royal Society B: Biological Sciences</w:t>
       </w:r>
       <w:r>
@@ -3291,7 +4033,7 @@
       <w:r>
         <w:t xml:space="preserve"> </w:t>
       </w:r>
-      <w:hyperlink r:id="rId82">
+      <w:hyperlink r:id="rId107">
         <w:r>
           <w:rPr>
             <w:rStyle w:val="Hyperlink"/>
@@ -3303,86 +4045,112 @@
         <w:t xml:space="preserve">.</w:t>
       </w:r>
     </w:p>
-    <w:bookmarkEnd w:id="83"/>
-    <w:bookmarkStart w:id="85" w:name="ref-raberg_disentangling_2007"/>
+    <w:bookmarkEnd w:id="108"/>
+    <w:bookmarkStart w:id="109" w:name="ref-rauch_relative_2006"/>
     <w:p>
       <w:pPr>
         <w:pStyle w:val="Bibliography"/>
       </w:pPr>
       <w:r>
-        <w:t xml:space="preserve">Raberg, Lars, Derek Sim, and Andrew F. Read. 2007. “Disentangling Genetic Variation for Resistance and Tolerance to Infectious Diseases in Animals.”</w:t>
-      </w:r>
-      <w:r>
-        <w:t xml:space="preserve"> </w:t>
-      </w:r>
-      <w:r>
-        <w:rPr>
+        <w:t xml:space="preserve">Rauch, G., M. Kalbe, and T. B. H Reusch. 2006.</w:t>
+      </w:r>
+      <w:r>
+        <w:t xml:space="preserve"> </w:t>
+      </w:r>
+      <w:r>
+        <w:t xml:space="preserve">“Relative Importance of</w:t>
+      </w:r>
+      <w:r>
+        <w:t xml:space="preserve"> </w:t>
+      </w:r>
+      <w:r>
+        <w:t xml:space="preserve">MHC</w:t>
+      </w:r>
+      <w:r>
+        <w:t xml:space="preserve"> </w:t>
+      </w:r>
+      <w:r>
+        <w:t xml:space="preserve">and Genetic Background for Parasite Load in a Field Experiment.”</w:t>
+      </w:r>
+      <w:r>
+        <w:t xml:space="preserve"> </w:t>
+      </w:r>
+      <w:r>
+        <w:rPr>
+          <w:iCs/>
           <w:i/>
         </w:rPr>
-        <w:t xml:space="preserve">Science</w:t>
-      </w:r>
-      <w:r>
-        <w:t xml:space="preserve"> </w:t>
-      </w:r>
-      <w:r>
-        <w:t xml:space="preserve">318 (5851): 812–14.</w:t>
-      </w:r>
-      <w:r>
-        <w:t xml:space="preserve"> </w:t>
-      </w:r>
-      <w:hyperlink r:id="rId84">
-        <w:r>
-          <w:rPr>
-            <w:rStyle w:val="Hyperlink"/>
-          </w:rPr>
-          <w:t xml:space="preserve">https://doi.org/10.1126/science.1148526</w:t>
-        </w:r>
-      </w:hyperlink>
-      <w:r>
-        <w:t xml:space="preserve">.</w:t>
-      </w:r>
-    </w:p>
-    <w:bookmarkEnd w:id="85"/>
-    <w:bookmarkStart w:id="86" w:name="ref-rauch_relative_2006"/>
+        <w:t xml:space="preserve">Evolutionary Ecology Research</w:t>
+      </w:r>
+      <w:r>
+        <w:t xml:space="preserve"> </w:t>
+      </w:r>
+      <w:r>
+        <w:t xml:space="preserve">8 (2): 373–86.</w:t>
+      </w:r>
+    </w:p>
+    <w:bookmarkEnd w:id="109"/>
+    <w:bookmarkStart w:id="111" w:name="ref-roy_evolutionary_2000"/>
     <w:p>
       <w:pPr>
         <w:pStyle w:val="Bibliography"/>
       </w:pPr>
       <w:r>
-        <w:t xml:space="preserve">Rauch, G., M. Kalbe, and T. B. H Reusch. 2006. “Relative Importance of MHC and Genetic Background for Parasite Load in a Field Experiment.”</w:t>
-      </w:r>
-      <w:r>
-        <w:t xml:space="preserve"> </w:t>
-      </w:r>
-      <w:r>
-        <w:rPr>
+        <w:t xml:space="preserve">Roy, B. A., and J. W. Kirchner. 2000.</w:t>
+      </w:r>
+      <w:r>
+        <w:t xml:space="preserve"> </w:t>
+      </w:r>
+      <w:r>
+        <w:t xml:space="preserve">“Evolutionary</w:t>
+      </w:r>
+      <w:r>
+        <w:t xml:space="preserve"> </w:t>
+      </w:r>
+      <w:r>
+        <w:t xml:space="preserve">Dynamics</w:t>
+      </w:r>
+      <w:r>
+        <w:t xml:space="preserve"> </w:t>
+      </w:r>
+      <w:r>
+        <w:t xml:space="preserve">of</w:t>
+      </w:r>
+      <w:r>
+        <w:t xml:space="preserve"> </w:t>
+      </w:r>
+      <w:r>
+        <w:t xml:space="preserve">Pathogen</w:t>
+      </w:r>
+      <w:r>
+        <w:t xml:space="preserve"> </w:t>
+      </w:r>
+      <w:r>
+        <w:t xml:space="preserve">Resistance</w:t>
+      </w:r>
+      <w:r>
+        <w:t xml:space="preserve"> </w:t>
+      </w:r>
+      <w:r>
+        <w:t xml:space="preserve">and</w:t>
+      </w:r>
+      <w:r>
+        <w:t xml:space="preserve"> </w:t>
+      </w:r>
+      <w:r>
+        <w:t xml:space="preserve">Tolerance</w:t>
+      </w:r>
+      <w:r>
+        <w:t xml:space="preserve">.”</w:t>
+      </w:r>
+      <w:r>
+        <w:t xml:space="preserve"> </w:t>
+      </w:r>
+      <w:r>
+        <w:rPr>
+          <w:iCs/>
           <w:i/>
         </w:rPr>
-        <w:t xml:space="preserve">Evolutionary Ecology Research</w:t>
-      </w:r>
-      <w:r>
-        <w:t xml:space="preserve"> </w:t>
-      </w:r>
-      <w:r>
-        <w:t xml:space="preserve">8 (2): 373–86.</w:t>
-      </w:r>
-    </w:p>
-    <w:bookmarkEnd w:id="86"/>
-    <w:bookmarkStart w:id="88" w:name="ref-roy_evolutionary_2000"/>
-    <w:p>
-      <w:pPr>
-        <w:pStyle w:val="Bibliography"/>
-      </w:pPr>
-      <w:r>
-        <w:t xml:space="preserve">Roy, B. A., and J. W. Kirchner. 2000. “Evolutionary Dynamics of Pathogen Resistance and Tolerance.”</w:t>
-      </w:r>
-      <w:r>
-        <w:t xml:space="preserve"> </w:t>
-      </w:r>
-      <w:r>
-        <w:rPr>
-          <w:i/>
-        </w:rPr>
         <w:t xml:space="preserve">Evolution</w:t>
       </w:r>
       <w:r>
@@ -3394,7 +4162,7 @@
       <w:r>
         <w:t xml:space="preserve"> </w:t>
       </w:r>
-      <w:hyperlink r:id="rId87">
+      <w:hyperlink r:id="rId110">
         <w:r>
           <w:rPr>
             <w:rStyle w:val="Hyperlink"/>
@@ -3406,20 +4174,39 @@
         <w:t xml:space="preserve">.</w:t>
       </w:r>
     </w:p>
-    <w:bookmarkEnd w:id="88"/>
-    <w:bookmarkStart w:id="90" w:name="ref-schmid-hempel_immune_2009"/>
+    <w:bookmarkEnd w:id="111"/>
+    <w:bookmarkStart w:id="113" w:name="ref-schmid-hempel_immune_2009"/>
     <w:p>
       <w:pPr>
         <w:pStyle w:val="Bibliography"/>
       </w:pPr>
       <w:r>
-        <w:t xml:space="preserve">Schmid-Hempel, Paul. 2009. “Immune Defence, Parasite Evasion Strategies and Their Relevance for ‘Macroscopic Phenomena’ Such as Virulence.”</w:t>
-      </w:r>
-      <w:r>
-        <w:t xml:space="preserve"> </w:t>
-      </w:r>
-      <w:r>
-        <w:rPr>
+        <w:t xml:space="preserve">Schmid-Hempel, Paul. 2009.</w:t>
+      </w:r>
+      <w:r>
+        <w:t xml:space="preserve"> </w:t>
+      </w:r>
+      <w:r>
+        <w:t xml:space="preserve">“Immune Defence, Parasite Evasion Strategies and Their Relevance for</w:t>
+      </w:r>
+      <w:r>
+        <w:t xml:space="preserve"> </w:t>
+      </w:r>
+      <w:r>
+        <w:t xml:space="preserve">‘Macroscopic Phenomena’</w:t>
+      </w:r>
+      <w:r>
+        <w:t xml:space="preserve"> </w:t>
+      </w:r>
+      <w:r>
+        <w:t xml:space="preserve">Such as Virulence.”</w:t>
+      </w:r>
+      <w:r>
+        <w:t xml:space="preserve"> </w:t>
+      </w:r>
+      <w:r>
+        <w:rPr>
+          <w:iCs/>
           <w:i/>
         </w:rPr>
         <w:t xml:space="preserve">Philosophical Transactions of the Royal Society B: Biological Sciences</w:t>
@@ -3433,7 +4220,7 @@
       <w:r>
         <w:t xml:space="preserve"> </w:t>
       </w:r>
-      <w:hyperlink r:id="rId89">
+      <w:hyperlink r:id="rId112">
         <w:r>
           <w:rPr>
             <w:rStyle w:val="Hyperlink"/>
@@ -3445,20 +4232,27 @@
         <w:t xml:space="preserve">.</w:t>
       </w:r>
     </w:p>
-    <w:bookmarkEnd w:id="90"/>
-    <w:bookmarkStart w:id="92" w:name="ref-schneider_two_2008"/>
+    <w:bookmarkEnd w:id="113"/>
+    <w:bookmarkStart w:id="115" w:name="ref-schneider_two_2008"/>
     <w:p>
       <w:pPr>
         <w:pStyle w:val="Bibliography"/>
       </w:pPr>
       <w:r>
-        <w:t xml:space="preserve">Schneider, David S., and Janelle S. Ayres. 2008. “Two Ways to Survive Infection: What Resistance and Tolerance Can Teach Us About Treating Infectious Diseases.”</w:t>
-      </w:r>
-      <w:r>
-        <w:t xml:space="preserve"> </w:t>
-      </w:r>
-      <w:r>
-        <w:rPr>
+        <w:t xml:space="preserve">Schneider, David S., and Janelle S. Ayres. 2008.</w:t>
+      </w:r>
+      <w:r>
+        <w:t xml:space="preserve"> </w:t>
+      </w:r>
+      <w:r>
+        <w:t xml:space="preserve">“Two Ways to Survive Infection: What Resistance and Tolerance Can Teach Us about Treating Infectious Diseases.”</w:t>
+      </w:r>
+      <w:r>
+        <w:t xml:space="preserve"> </w:t>
+      </w:r>
+      <w:r>
+        <w:rPr>
+          <w:iCs/>
           <w:i/>
         </w:rPr>
         <w:t xml:space="preserve">Nature Reviews Immunology</w:t>
@@ -3472,7 +4266,7 @@
       <w:r>
         <w:t xml:space="preserve"> </w:t>
       </w:r>
-      <w:hyperlink r:id="rId91">
+      <w:hyperlink r:id="rId114">
         <w:r>
           <w:rPr>
             <w:rStyle w:val="Hyperlink"/>
@@ -3484,20 +4278,36 @@
         <w:t xml:space="preserve">.</w:t>
       </w:r>
     </w:p>
-    <w:bookmarkEnd w:id="92"/>
-    <w:bookmarkStart w:id="94" w:name="ref-spurgin_how_2010"/>
+    <w:bookmarkEnd w:id="115"/>
+    <w:bookmarkStart w:id="117" w:name="ref-spurgin_how_2010"/>
     <w:p>
       <w:pPr>
         <w:pStyle w:val="Bibliography"/>
       </w:pPr>
       <w:r>
-        <w:t xml:space="preserve">Spurgin, Lewis G., and David S. Richardson. 2010. “How Pathogens Drive Genetic Diversity: MHC, Mechanisms and Misunderstandings.”</w:t>
-      </w:r>
-      <w:r>
-        <w:t xml:space="preserve"> </w:t>
-      </w:r>
-      <w:r>
-        <w:rPr>
+        <w:t xml:space="preserve">Spurgin, Lewis G., and David S. Richardson. 2010.</w:t>
+      </w:r>
+      <w:r>
+        <w:t xml:space="preserve"> </w:t>
+      </w:r>
+      <w:r>
+        <w:t xml:space="preserve">“How Pathogens Drive Genetic Diversity:</w:t>
+      </w:r>
+      <w:r>
+        <w:t xml:space="preserve"> </w:t>
+      </w:r>
+      <w:r>
+        <w:t xml:space="preserve">MHC</w:t>
+      </w:r>
+      <w:r>
+        <w:t xml:space="preserve">, Mechanisms and Misunderstandings.”</w:t>
+      </w:r>
+      <w:r>
+        <w:t xml:space="preserve"> </w:t>
+      </w:r>
+      <w:r>
+        <w:rPr>
+          <w:iCs/>
           <w:i/>
         </w:rPr>
         <w:t xml:space="preserve">Proceedings of the Royal Society B: Biological Sciences</w:t>
@@ -3511,7 +4321,7 @@
       <w:r>
         <w:t xml:space="preserve"> </w:t>
       </w:r>
-      <w:hyperlink r:id="rId93">
+      <w:hyperlink r:id="rId116">
         <w:r>
           <w:rPr>
             <w:rStyle w:val="Hyperlink"/>
@@ -3523,20 +4333,27 @@
         <w:t xml:space="preserve">.</w:t>
       </w:r>
     </w:p>
-    <w:bookmarkEnd w:id="94"/>
-    <w:bookmarkStart w:id="96" w:name="ref-spyropoulos_taysachs_1988"/>
+    <w:bookmarkEnd w:id="117"/>
+    <w:bookmarkStart w:id="119" w:name="ref-spyropoulos_taysachs_1988"/>
     <w:p>
       <w:pPr>
         <w:pStyle w:val="Bibliography"/>
       </w:pPr>
       <w:r>
-        <w:t xml:space="preserve">Spyropoulos, B. 1988. “Tay-Sachs Carriers and Tuberculosis Resistance.”</w:t>
-      </w:r>
-      <w:r>
-        <w:t xml:space="preserve"> </w:t>
-      </w:r>
-      <w:r>
-        <w:rPr>
+        <w:t xml:space="preserve">Spyropoulos, B. 1988.</w:t>
+      </w:r>
+      <w:r>
+        <w:t xml:space="preserve"> </w:t>
+      </w:r>
+      <w:r>
+        <w:t xml:space="preserve">“Tay-Sachs Carriers and Tuberculosis Resistance.”</w:t>
+      </w:r>
+      <w:r>
+        <w:t xml:space="preserve"> </w:t>
+      </w:r>
+      <w:r>
+        <w:rPr>
+          <w:iCs/>
           <w:i/>
         </w:rPr>
         <w:t xml:space="preserve">Nature</w:t>
@@ -3550,7 +4367,7 @@
       <w:r>
         <w:t xml:space="preserve"> </w:t>
       </w:r>
-      <w:hyperlink r:id="rId95">
+      <w:hyperlink r:id="rId118">
         <w:r>
           <w:rPr>
             <w:rStyle w:val="Hyperlink"/>
@@ -3562,20 +4379,48 @@
         <w:t xml:space="preserve">.</w:t>
       </w:r>
     </w:p>
-    <w:bookmarkEnd w:id="96"/>
-    <w:bookmarkStart w:id="98" w:name="ref-stahl_dynamics_1999"/>
+    <w:bookmarkEnd w:id="119"/>
+    <w:bookmarkStart w:id="121" w:name="ref-stahl_dynamics_1999"/>
     <w:p>
       <w:pPr>
         <w:pStyle w:val="Bibliography"/>
       </w:pPr>
       <w:r>
-        <w:t xml:space="preserve">Stahl, Eli A., Greg Dwyer, Rodney Mauricio, Martin Kreitman, and Joy Bergelson. 1999. “Dynamics of Disease Resistance Polymorphism at the Rpm1 Locus of Arabidopsis.”</w:t>
-      </w:r>
-      <w:r>
-        <w:t xml:space="preserve"> </w:t>
-      </w:r>
-      <w:r>
-        <w:rPr>
+        <w:t xml:space="preserve">Stahl, Eli A., Greg Dwyer, Rodney Mauricio, Martin Kreitman, and Joy Bergelson. 1999.</w:t>
+      </w:r>
+      <w:r>
+        <w:t xml:space="preserve"> </w:t>
+      </w:r>
+      <w:r>
+        <w:t xml:space="preserve">“Dynamics of Disease Resistance Polymorphism at the</w:t>
+      </w:r>
+      <w:r>
+        <w:t xml:space="preserve"> </w:t>
+      </w:r>
+      <w:r>
+        <w:t xml:space="preserve">Rpm1</w:t>
+      </w:r>
+      <w:r>
+        <w:t xml:space="preserve"> </w:t>
+      </w:r>
+      <w:r>
+        <w:t xml:space="preserve">Locus of</w:t>
+      </w:r>
+      <w:r>
+        <w:t xml:space="preserve"> </w:t>
+      </w:r>
+      <w:r>
+        <w:t xml:space="preserve">Arabidopsis</w:t>
+      </w:r>
+      <w:r>
+        <w:t xml:space="preserve">.”</w:t>
+      </w:r>
+      <w:r>
+        <w:t xml:space="preserve"> </w:t>
+      </w:r>
+      <w:r>
+        <w:rPr>
+          <w:iCs/>
           <w:i/>
         </w:rPr>
         <w:t xml:space="preserve">Nature</w:t>
@@ -3589,7 +4434,7 @@
       <w:r>
         <w:t xml:space="preserve"> </w:t>
       </w:r>
-      <w:hyperlink r:id="rId97">
+      <w:hyperlink r:id="rId120">
         <w:r>
           <w:rPr>
             <w:rStyle w:val="Hyperlink"/>
@@ -3601,8 +4446,8 @@
         <w:t xml:space="preserve">.</w:t>
       </w:r>
     </w:p>
-    <w:bookmarkEnd w:id="98"/>
-    <w:bookmarkEnd w:id="99"/>
+    <w:bookmarkEnd w:id="121"/>
+    <w:bookmarkEnd w:id="122"/>
     <w:p>
       <w:r>
         <w:pict>
@@ -3615,9 +4460,11 @@
         <w:pStyle w:val="FirstParagraph"/>
       </w:pPr>
       <w:r>
-        <w:t xml:space="preserve">Last updated: 2023-04-02 19:37:49.704221</w:t>
-      </w:r>
-    </w:p>
+        <w:t xml:space="preserve">Last updated: 2023-10-30 12:17:57.472741</w:t>
+      </w:r>
+    </w:p>
+    <w:bookmarkEnd w:id="123"/>
+    <w:bookmarkEnd w:id="124"/>
     <w:sectPr/>
   </w:body>
 </w:document>
@@ -3649,17 +4496,14 @@
 <file path=word/numbering.xml><?xml version="1.0" encoding="utf-8"?>
 <w:numbering xmlns:w="http://schemas.openxmlformats.org/wordprocessingml/2006/main">
   <w:abstractNum w:abstractNumId="990">
-    <w:nsid w:val="2c1ae401"/>
+    <w:nsid w:val="A990"/>
     <w:multiLevelType w:val="multilevel"/>
     <w:lvl w:ilvl="0">
       <w:numFmt w:val="bullet"/>
       <w:lvlText w:val=" "/>
       <w:lvlJc w:val="left"/>
       <w:pPr>
-        <w:tabs>
-          <w:tab w:val="num" w:pos="0"/>
-        </w:tabs>
-        <w:ind w:left="480" w:hanging="480"/>
+        <w:ind w:left="720" w:hanging="480"/>
       </w:pPr>
     </w:lvl>
     <w:lvl w:ilvl="1">
@@ -3667,10 +4511,7 @@
       <w:lvlText w:val=" "/>
       <w:lvlJc w:val="left"/>
       <w:pPr>
-        <w:tabs>
-          <w:tab w:val="num" w:pos="720"/>
-        </w:tabs>
-        <w:ind w:left="1200" w:hanging="480"/>
+        <w:ind w:left="1440" w:hanging="480"/>
       </w:pPr>
     </w:lvl>
     <w:lvl w:ilvl="2">
@@ -3678,10 +4519,7 @@
       <w:lvlText w:val=" "/>
       <w:lvlJc w:val="left"/>
       <w:pPr>
-        <w:tabs>
-          <w:tab w:val="num" w:pos="1440"/>
-        </w:tabs>
-        <w:ind w:left="1920" w:hanging="480"/>
+        <w:ind w:left="2160" w:hanging="480"/>
       </w:pPr>
     </w:lvl>
     <w:lvl w:ilvl="3">
@@ -3689,10 +4527,7 @@
       <w:lvlText w:val=" "/>
       <w:lvlJc w:val="left"/>
       <w:pPr>
-        <w:tabs>
-          <w:tab w:val="num" w:pos="2160"/>
-        </w:tabs>
-        <w:ind w:left="2640" w:hanging="480"/>
+        <w:ind w:left="2880" w:hanging="480"/>
       </w:pPr>
     </w:lvl>
     <w:lvl w:ilvl="4">
@@ -3700,10 +4535,7 @@
       <w:lvlText w:val=" "/>
       <w:lvlJc w:val="left"/>
       <w:pPr>
-        <w:tabs>
-          <w:tab w:val="num" w:pos="2880"/>
-        </w:tabs>
-        <w:ind w:left="3360" w:hanging="480"/>
+        <w:ind w:left="3600" w:hanging="480"/>
       </w:pPr>
     </w:lvl>
     <w:lvl w:ilvl="5">
@@ -3711,10 +4543,7 @@
       <w:lvlText w:val=" "/>
       <w:lvlJc w:val="left"/>
       <w:pPr>
-        <w:tabs>
-          <w:tab w:val="num" w:pos="3600"/>
-        </w:tabs>
-        <w:ind w:left="4080" w:hanging="480"/>
+        <w:ind w:left="4320" w:hanging="480"/>
       </w:pPr>
     </w:lvl>
     <w:lvl w:ilvl="6">
@@ -3722,10 +4551,7 @@
       <w:lvlText w:val=" "/>
       <w:lvlJc w:val="left"/>
       <w:pPr>
-        <w:tabs>
-          <w:tab w:val="num" w:pos="4320"/>
-        </w:tabs>
-        <w:ind w:left="4800" w:hanging="480"/>
+        <w:ind w:left="5040" w:hanging="480"/>
       </w:pPr>
     </w:lvl>
     <w:lvl w:ilvl="7">
@@ -3733,10 +4559,7 @@
       <w:lvlText w:val=" "/>
       <w:lvlJc w:val="left"/>
       <w:pPr>
-        <w:tabs>
-          <w:tab w:val="num" w:pos="5040"/>
-        </w:tabs>
-        <w:ind w:left="5520" w:hanging="480"/>
+        <w:ind w:left="5760" w:hanging="480"/>
       </w:pPr>
     </w:lvl>
     <w:lvl w:ilvl="8">
@@ -3744,25 +4567,19 @@
       <w:lvlText w:val=" "/>
       <w:lvlJc w:val="left"/>
       <w:pPr>
-        <w:tabs>
-          <w:tab w:val="num" w:pos="5760"/>
-        </w:tabs>
-        <w:ind w:left="6240" w:hanging="480"/>
+        <w:ind w:left="6480" w:hanging="480"/>
       </w:pPr>
     </w:lvl>
   </w:abstractNum>
   <w:abstractNum w:abstractNumId="991">
-    <w:nsid w:val="ea454b4c"/>
+    <w:nsid w:val="A991"/>
     <w:multiLevelType w:val="multilevel"/>
     <w:lvl w:ilvl="0">
       <w:numFmt w:val="bullet"/>
       <w:lvlText w:val="•"/>
       <w:lvlJc w:val="left"/>
       <w:pPr>
-        <w:tabs>
-          <w:tab w:val="num" w:pos="0"/>
-        </w:tabs>
-        <w:ind w:left="480" w:hanging="480"/>
+        <w:ind w:left="720" w:hanging="480"/>
       </w:pPr>
     </w:lvl>
     <w:lvl w:ilvl="1">
@@ -3770,10 +4587,7 @@
       <w:lvlText w:val="–"/>
       <w:lvlJc w:val="left"/>
       <w:pPr>
-        <w:tabs>
-          <w:tab w:val="num" w:pos="720"/>
-        </w:tabs>
-        <w:ind w:left="1200" w:hanging="480"/>
+        <w:ind w:left="1440" w:hanging="480"/>
       </w:pPr>
     </w:lvl>
     <w:lvl w:ilvl="2">
@@ -3781,10 +4595,7 @@
       <w:lvlText w:val="•"/>
       <w:lvlJc w:val="left"/>
       <w:pPr>
-        <w:tabs>
-          <w:tab w:val="num" w:pos="1440"/>
-        </w:tabs>
-        <w:ind w:left="1920" w:hanging="480"/>
+        <w:ind w:left="2160" w:hanging="480"/>
       </w:pPr>
     </w:lvl>
     <w:lvl w:ilvl="3">
@@ -3792,10 +4603,7 @@
       <w:lvlText w:val="–"/>
       <w:lvlJc w:val="left"/>
       <w:pPr>
-        <w:tabs>
-          <w:tab w:val="num" w:pos="2160"/>
-        </w:tabs>
-        <w:ind w:left="2640" w:hanging="480"/>
+        <w:ind w:left="2880" w:hanging="480"/>
       </w:pPr>
     </w:lvl>
     <w:lvl w:ilvl="4">
@@ -3803,10 +4611,7 @@
       <w:lvlText w:val="•"/>
       <w:lvlJc w:val="left"/>
       <w:pPr>
-        <w:tabs>
-          <w:tab w:val="num" w:pos="2880"/>
-        </w:tabs>
-        <w:ind w:left="3360" w:hanging="480"/>
+        <w:ind w:left="3600" w:hanging="480"/>
       </w:pPr>
     </w:lvl>
     <w:lvl w:ilvl="5">
@@ -3814,10 +4619,7 @@
       <w:lvlText w:val="–"/>
       <w:lvlJc w:val="left"/>
       <w:pPr>
-        <w:tabs>
-          <w:tab w:val="num" w:pos="3600"/>
-        </w:tabs>
-        <w:ind w:left="4080" w:hanging="480"/>
+        <w:ind w:left="4320" w:hanging="480"/>
       </w:pPr>
     </w:lvl>
     <w:lvl w:ilvl="6">
@@ -3825,10 +4627,7 @@
       <w:lvlText w:val="•"/>
       <w:lvlJc w:val="left"/>
       <w:pPr>
-        <w:tabs>
-          <w:tab w:val="num" w:pos="4320"/>
-        </w:tabs>
-        <w:ind w:left="4800" w:hanging="480"/>
+        <w:ind w:left="5040" w:hanging="480"/>
       </w:pPr>
     </w:lvl>
     <w:lvl w:ilvl="7">
@@ -3836,10 +4635,7 @@
       <w:lvlText w:val="–"/>
       <w:lvlJc w:val="left"/>
       <w:pPr>
-        <w:tabs>
-          <w:tab w:val="num" w:pos="5040"/>
-        </w:tabs>
-        <w:ind w:left="5520" w:hanging="480"/>
+        <w:ind w:left="5760" w:hanging="480"/>
       </w:pPr>
     </w:lvl>
     <w:lvl w:ilvl="8">
@@ -3847,10 +4643,7 @@
       <w:lvlText w:val="•"/>
       <w:lvlJc w:val="left"/>
       <w:pPr>
-        <w:tabs>
-          <w:tab w:val="num" w:pos="5760"/>
-        </w:tabs>
-        <w:ind w:left="6240" w:hanging="480"/>
+        <w:ind w:left="6480" w:hanging="480"/>
       </w:pPr>
     </w:lvl>
   </w:abstractNum>
@@ -3955,10 +4748,10 @@
   <w:docDefaults>
     <w:rPrDefault>
       <w:rPr>
-        <w:rFonts w:asciiTheme="minorHAnsi" w:eastAsiaTheme="minorHAnsi" w:hAnsiTheme="minorHAnsi" w:cstheme="minorBidi"/>
+        <w:rFonts w:asciiTheme="minorHAnsi" w:cstheme="minorBidi" w:eastAsiaTheme="minorHAnsi" w:hAnsiTheme="minorHAnsi"/>
         <w:sz w:val="24"/>
         <w:szCs w:val="24"/>
-        <w:lang w:val="en-US" w:eastAsia="en-US" w:bidi="ar-SA"/>
+        <w:lang w:bidi="ar-SA" w:eastAsia="en-US" w:val="en-US"/>
       </w:rPr>
     </w:rPrDefault>
     <w:pPrDefault>
@@ -3967,35 +4760,35 @@
       </w:pPr>
     </w:pPrDefault>
   </w:docDefaults>
-  <w:latentStyles w:defLockedState="0" w:defUIPriority="0" w:defSemiHidden="0" w:defUnhideWhenUsed="0" w:defQFormat="0" w:count="276"/>
-  <w:style w:type="paragraph" w:default="1" w:styleId="Normal">
+  <w:latentStyles w:count="276" w:defLockedState="0" w:defQFormat="0" w:defSemiHidden="0" w:defUIPriority="0" w:defUnhideWhenUsed="0"/>
+  <w:style w:default="1" w:styleId="Normal" w:type="paragraph">
     <w:name w:val="Normal"/>
     <w:qFormat/>
   </w:style>
-  <w:style w:type="paragraph" w:styleId="BodyText">
+  <w:style w:styleId="BodyText" w:type="paragraph">
     <w:name w:val="Body Text"/>
     <w:basedOn w:val="Normal"/>
     <w:link w:val="BodyTextChar"/>
     <w:pPr>
-      <w:spacing w:before="180" w:after="180"/>
+      <w:spacing w:after="180" w:before="180"/>
     </w:pPr>
     <w:qFormat/>
   </w:style>
-  <w:style w:type="paragraph" w:customStyle="1" w:styleId="FirstParagraph">
+  <w:style w:customStyle="1" w:styleId="FirstParagraph" w:type="paragraph">
     <w:name w:val="First Paragraph"/>
     <w:basedOn w:val="BodyText"/>
     <w:next w:val="BodyText"/>
     <w:qFormat/>
   </w:style>
-  <w:style w:type="paragraph" w:customStyle="1" w:styleId="Compact">
+  <w:style w:customStyle="1" w:styleId="Compact" w:type="paragraph">
     <w:name w:val="Compact"/>
     <w:basedOn w:val="BodyText"/>
     <w:qFormat/>
     <w:pPr>
-      <w:spacing w:before="36" w:after="36"/>
+      <w:spacing w:after="36" w:before="36"/>
     </w:pPr>
   </w:style>
-  <w:style w:type="paragraph" w:styleId="Title">
+  <w:style w:styleId="Title" w:type="paragraph">
     <w:name w:val="Title"/>
     <w:basedOn w:val="Normal"/>
     <w:next w:val="BodyText"/>
@@ -4003,19 +4796,19 @@
     <w:pPr>
       <w:keepNext/>
       <w:keepLines/>
-      <w:spacing w:before="480" w:after="240"/>
+      <w:spacing w:after="240" w:before="480"/>
       <w:jc w:val="center"/>
     </w:pPr>
     <w:rPr>
-      <w:rFonts w:asciiTheme="majorHAnsi" w:eastAsiaTheme="majorEastAsia" w:hAnsiTheme="majorHAnsi" w:cstheme="majorBidi"/>
+      <w:rFonts w:asciiTheme="majorHAnsi" w:cstheme="majorBidi" w:eastAsiaTheme="majorEastAsia" w:hAnsiTheme="majorHAnsi"/>
       <w:b/>
       <w:bCs/>
-      <w:color w:val="345A8A" w:themeColor="accent1" w:themeShade="B5"/>
+      <w:color w:themeColor="accent1" w:themeShade="B5" w:val="345A8A"/>
       <w:sz w:val="36"/>
       <w:szCs w:val="36"/>
     </w:rPr>
   </w:style>
-  <w:style w:type="paragraph" w:styleId="Subtitle">
+  <w:style w:styleId="Subtitle" w:type="paragraph">
     <w:name w:val="Subtitle"/>
     <w:basedOn w:val="Title"/>
     <w:next w:val="BodyText"/>
@@ -4023,7 +4816,7 @@
     <w:pPr>
       <w:keepNext/>
       <w:keepLines/>
-      <w:spacing w:before="240" w:after="240"/>
+      <w:spacing w:after="240" w:before="240"/>
       <w:jc w:val="center"/>
     </w:pPr>
     <w:rPr>
@@ -4031,7 +4824,7 @@
       <w:szCs w:val="30"/>
     </w:rPr>
   </w:style>
-  <w:style w:type="paragraph" w:customStyle="1" w:styleId="Author">
+  <w:style w:customStyle="1" w:styleId="Author" w:type="paragraph">
     <w:name w:val="Author"/>
     <w:next w:val="BodyText"/>
     <w:qFormat/>
@@ -4041,7 +4834,7 @@
       <w:jc w:val="center"/>
     </w:pPr>
   </w:style>
-  <w:style w:type="paragraph" w:styleId="Date">
+  <w:style w:styleId="Date" w:type="paragraph">
     <w:name w:val="Date"/>
     <w:next w:val="BodyText"/>
     <w:qFormat/>
@@ -4051,7 +4844,26 @@
       <w:jc w:val="center"/>
     </w:pPr>
   </w:style>
-  <w:style w:type="paragraph" w:customStyle="1" w:styleId="Abstract">
+  <w:style w:customStyle="1" w:styleId="AbstractTitle" w:type="paragraph">
+    <w:name w:val="Abstract Title"/>
+    <w:basedOn w:val="Normal"/>
+    <w:next w:val="Abstract"/>
+    <w:qFormat/>
+    <w:pPr>
+      <w:keepNext/>
+      <w:keepLines/>
+      <w:jc w:val="center"/>
+      <w:spacing w:after="0" w:before="300"/>
+    </w:pPr>
+    <w:rPr>
+      <w:sz w:val="20"/>
+      <w:szCs w:val="20"/>
+      <w:b/>
+      <w:color w:val="345A8A"/>
+      &gt;
+    </w:rPr>
+  </w:style>
+  <w:style w:customStyle="1" w:styleId="Abstract" w:type="paragraph">
     <w:name w:val="Abstract"/>
     <w:basedOn w:val="Normal"/>
     <w:next w:val="BodyText"/>
@@ -4059,14 +4871,14 @@
     <w:pPr>
       <w:keepNext/>
       <w:keepLines/>
-      <w:spacing w:before="300" w:after="300"/>
+      <w:spacing w:after="300" w:before="100"/>
     </w:pPr>
     <w:rPr>
       <w:sz w:val="20"/>
       <w:szCs w:val="20"/>
     </w:rPr>
   </w:style>
-  <w:style w:type="paragraph" w:styleId="Bibliography">
+  <w:style w:styleId="Bibliography" w:type="paragraph">
     <w:name w:val="Bibliography"/>
     <w:basedOn w:val="Normal"/>
     <w:next w:val="Bibliography"/>
@@ -4074,7 +4886,7 @@
     <w:pPr/>
     <w:rPr/>
   </w:style>
-  <w:style w:type="paragraph" w:styleId="Heading1">
+  <w:style w:styleId="Heading1" w:type="paragraph">
     <w:name w:val="Heading 1"/>
     <w:basedOn w:val="Normal"/>
     <w:next w:val="BodyText"/>
@@ -4083,19 +4895,19 @@
     <w:pPr>
       <w:keepNext/>
       <w:keepLines/>
-      <w:spacing w:before="480" w:after="0"/>
+      <w:spacing w:after="0" w:before="480"/>
       <w:outlineLvl w:val="0"/>
     </w:pPr>
     <w:rPr>
-      <w:rFonts w:asciiTheme="majorHAnsi" w:eastAsiaTheme="majorEastAsia" w:hAnsiTheme="majorHAnsi" w:cstheme="majorBidi"/>
+      <w:rFonts w:asciiTheme="majorHAnsi" w:cstheme="majorBidi" w:eastAsiaTheme="majorEastAsia" w:hAnsiTheme="majorHAnsi"/>
       <w:b/>
       <w:bCs/>
-      <w:color w:val="4F81BD" w:themeColor="accent1"/>
+      <w:color w:themeColor="accent1" w:val="4F81BD"/>
       <w:sz w:val="32"/>
       <w:szCs w:val="32"/>
     </w:rPr>
   </w:style>
-  <w:style w:type="paragraph" w:styleId="Heading2">
+  <w:style w:styleId="Heading2" w:type="paragraph">
     <w:name w:val="Heading 2"/>
     <w:basedOn w:val="Normal"/>
     <w:next w:val="BodyText"/>
@@ -4105,19 +4917,19 @@
     <w:pPr>
       <w:keepNext/>
       <w:keepLines/>
-      <w:spacing w:before="200" w:after="0"/>
+      <w:spacing w:after="0" w:before="200"/>
       <w:outlineLvl w:val="1"/>
     </w:pPr>
     <w:rPr>
-      <w:rFonts w:asciiTheme="majorHAnsi" w:eastAsiaTheme="majorEastAsia" w:hAnsiTheme="majorHAnsi" w:cstheme="majorBidi"/>
+      <w:rFonts w:asciiTheme="majorHAnsi" w:cstheme="majorBidi" w:eastAsiaTheme="majorEastAsia" w:hAnsiTheme="majorHAnsi"/>
       <w:b/>
       <w:bCs/>
-      <w:color w:val="4F81BD" w:themeColor="accent1"/>
+      <w:color w:themeColor="accent1" w:val="4F81BD"/>
       <w:sz w:val="28"/>
       <w:szCs w:val="28"/>
     </w:rPr>
   </w:style>
-  <w:style w:type="paragraph" w:styleId="Heading3">
+  <w:style w:styleId="Heading3" w:type="paragraph">
     <w:name w:val="Heading 3"/>
     <w:basedOn w:val="Normal"/>
     <w:next w:val="BodyText"/>
@@ -4127,19 +4939,19 @@
     <w:pPr>
       <w:keepNext/>
       <w:keepLines/>
-      <w:spacing w:before="200" w:after="0"/>
+      <w:spacing w:after="0" w:before="200"/>
       <w:outlineLvl w:val="2"/>
     </w:pPr>
     <w:rPr>
-      <w:rFonts w:asciiTheme="majorHAnsi" w:eastAsiaTheme="majorEastAsia" w:hAnsiTheme="majorHAnsi" w:cstheme="majorBidi"/>
+      <w:rFonts w:asciiTheme="majorHAnsi" w:cstheme="majorBidi" w:eastAsiaTheme="majorEastAsia" w:hAnsiTheme="majorHAnsi"/>
       <w:b/>
       <w:bCs/>
-      <w:color w:val="4F81BD" w:themeColor="accent1"/>
+      <w:color w:themeColor="accent1" w:val="4F81BD"/>
       <w:sz w:val="24"/>
       <w:szCs w:val="24"/>
     </w:rPr>
   </w:style>
-  <w:style w:type="paragraph" w:styleId="Heading4">
+  <w:style w:styleId="Heading4" w:type="paragraph">
     <w:name w:val="Heading 4"/>
     <w:basedOn w:val="Normal"/>
     <w:next w:val="BodyText"/>
@@ -4149,19 +4961,19 @@
     <w:pPr>
       <w:keepNext/>
       <w:keepLines/>
-      <w:spacing w:before="200" w:after="0"/>
+      <w:spacing w:after="0" w:before="200"/>
       <w:outlineLvl w:val="3"/>
     </w:pPr>
     <w:rPr>
-      <w:rFonts w:asciiTheme="majorHAnsi" w:eastAsiaTheme="majorEastAsia" w:hAnsiTheme="majorHAnsi" w:cstheme="majorBidi"/>
+      <w:rFonts w:asciiTheme="majorHAnsi" w:cstheme="majorBidi" w:eastAsiaTheme="majorEastAsia" w:hAnsiTheme="majorHAnsi"/>
       <w:i/>
       <w:bCs/>
-      <w:color w:val="4F81BD" w:themeColor="accent1"/>
+      <w:color w:themeColor="accent1" w:val="4F81BD"/>
       <w:sz w:val="24"/>
       <w:szCs w:val="24"/>
     </w:rPr>
   </w:style>
-  <w:style w:type="paragraph" w:styleId="Heading5">
+  <w:style w:styleId="Heading5" w:type="paragraph">
     <w:name w:val="Heading 5"/>
     <w:basedOn w:val="Normal"/>
     <w:next w:val="BodyText"/>
@@ -4171,18 +4983,18 @@
     <w:pPr>
       <w:keepNext/>
       <w:keepLines/>
-      <w:spacing w:before="200" w:after="0"/>
+      <w:spacing w:after="0" w:before="200"/>
       <w:outlineLvl w:val="4"/>
     </w:pPr>
     <w:rPr>
-      <w:rFonts w:asciiTheme="majorHAnsi" w:eastAsiaTheme="majorEastAsia" w:hAnsiTheme="majorHAnsi" w:cstheme="majorBidi"/>
+      <w:rFonts w:asciiTheme="majorHAnsi" w:cstheme="majorBidi" w:eastAsiaTheme="majorEastAsia" w:hAnsiTheme="majorHAnsi"/>
       <w:iCs/>
-      <w:color w:val="4F81BD" w:themeColor="accent1"/>
+      <w:color w:themeColor="accent1" w:val="4F81BD"/>
       <w:sz w:val="24"/>
       <w:szCs w:val="24"/>
     </w:rPr>
   </w:style>
-  <w:style w:type="paragraph" w:styleId="Heading6">
+  <w:style w:styleId="Heading6" w:type="paragraph">
     <w:name w:val="Heading 6"/>
     <w:basedOn w:val="Normal"/>
     <w:next w:val="BodyText"/>
@@ -4192,17 +5004,17 @@
     <w:pPr>
       <w:keepNext/>
       <w:keepLines/>
-      <w:spacing w:before="200" w:after="0"/>
+      <w:spacing w:after="0" w:before="200"/>
       <w:outlineLvl w:val="5"/>
     </w:pPr>
     <w:rPr>
-      <w:rFonts w:asciiTheme="majorHAnsi" w:eastAsiaTheme="majorEastAsia" w:hAnsiTheme="majorHAnsi" w:cstheme="majorBidi"/>
-      <w:color w:val="4F81BD" w:themeColor="accent1"/>
+      <w:rFonts w:asciiTheme="majorHAnsi" w:cstheme="majorBidi" w:eastAsiaTheme="majorEastAsia" w:hAnsiTheme="majorHAnsi"/>
+      <w:color w:themeColor="accent1" w:val="4F81BD"/>
       <w:sz w:val="24"/>
       <w:szCs w:val="24"/>
     </w:rPr>
   </w:style>
-  <w:style w:type="paragraph" w:styleId="Heading7">
+  <w:style w:styleId="Heading7" w:type="paragraph">
     <w:name w:val="Heading 7"/>
     <w:basedOn w:val="Normal"/>
     <w:next w:val="BodyText"/>
@@ -4212,17 +5024,17 @@
     <w:pPr>
       <w:keepNext/>
       <w:keepLines/>
-      <w:spacing w:before="200" w:after="0"/>
+      <w:spacing w:after="0" w:before="200"/>
       <w:outlineLvl w:val="6"/>
     </w:pPr>
     <w:rPr>
-      <w:rFonts w:asciiTheme="majorHAnsi" w:eastAsiaTheme="majorEastAsia" w:hAnsiTheme="majorHAnsi" w:cstheme="majorBidi"/>
-      <w:color w:val="4F81BD" w:themeColor="accent1"/>
+      <w:rFonts w:asciiTheme="majorHAnsi" w:cstheme="majorBidi" w:eastAsiaTheme="majorEastAsia" w:hAnsiTheme="majorHAnsi"/>
+      <w:color w:themeColor="accent1" w:val="4F81BD"/>
       <w:sz w:val="24"/>
       <w:szCs w:val="24"/>
     </w:rPr>
   </w:style>
-  <w:style w:type="paragraph" w:styleId="Heading8">
+  <w:style w:styleId="Heading8" w:type="paragraph">
     <w:name w:val="Heading 8"/>
     <w:basedOn w:val="Normal"/>
     <w:next w:val="BodyText"/>
@@ -4232,17 +5044,17 @@
     <w:pPr>
       <w:keepNext/>
       <w:keepLines/>
-      <w:spacing w:before="200" w:after="0"/>
+      <w:spacing w:after="0" w:before="200"/>
       <w:outlineLvl w:val="7"/>
     </w:pPr>
     <w:rPr>
-      <w:rFonts w:asciiTheme="majorHAnsi" w:eastAsiaTheme="majorEastAsia" w:hAnsiTheme="majorHAnsi" w:cstheme="majorBidi"/>
-      <w:color w:val="4F81BD" w:themeColor="accent1"/>
+      <w:rFonts w:asciiTheme="majorHAnsi" w:cstheme="majorBidi" w:eastAsiaTheme="majorEastAsia" w:hAnsiTheme="majorHAnsi"/>
+      <w:color w:themeColor="accent1" w:val="4F81BD"/>
       <w:sz w:val="24"/>
       <w:szCs w:val="24"/>
     </w:rPr>
   </w:style>
-  <w:style w:type="paragraph" w:styleId="Heading9">
+  <w:style w:styleId="Heading9" w:type="paragraph">
     <w:name w:val="Heading 9"/>
     <w:basedOn w:val="Normal"/>
     <w:next w:val="BodyText"/>
@@ -4252,17 +5064,17 @@
     <w:pPr>
       <w:keepNext/>
       <w:keepLines/>
-      <w:spacing w:before="200" w:after="0"/>
+      <w:spacing w:after="0" w:before="200"/>
       <w:outlineLvl w:val="8"/>
     </w:pPr>
     <w:rPr>
-      <w:rFonts w:asciiTheme="majorHAnsi" w:eastAsiaTheme="majorEastAsia" w:hAnsiTheme="majorHAnsi" w:cstheme="majorBidi"/>
-      <w:color w:val="4F81BD" w:themeColor="accent1"/>
+      <w:rFonts w:asciiTheme="majorHAnsi" w:cstheme="majorBidi" w:eastAsiaTheme="majorEastAsia" w:hAnsiTheme="majorHAnsi"/>
+      <w:color w:themeColor="accent1" w:val="4F81BD"/>
       <w:sz w:val="24"/>
       <w:szCs w:val="24"/>
     </w:rPr>
   </w:style>
-  <w:style w:type="paragraph" w:styleId="BlockText">
+  <w:style w:styleId="BlockText" w:type="paragraph">
     <w:name w:val="Block Text"/>
     <w:basedOn w:val="BodyText"/>
     <w:next w:val="BodyText"/>
@@ -4270,11 +5082,11 @@
     <w:unhideWhenUsed/>
     <w:qFormat/>
     <w:pPr>
-      <w:spacing w:before="100" w:after="100"/>
+      <w:spacing w:after="100" w:before="100"/>
       <w:ind w:firstLine="0" w:left="480" w:right="480"/>
     </w:pPr>
   </w:style>
-  <w:style w:type="paragraph" w:styleId="FootnoteText">
+  <w:style w:styleId="FootnoteText" w:type="paragraph">
     <w:name w:val="Footnote Text"/>
     <w:basedOn w:val="Normal"/>
     <w:next w:val="FootnoteText"/>
@@ -4282,28 +5094,43 @@
     <w:unhideWhenUsed/>
     <w:qFormat/>
   </w:style>
-  <w:style w:type="character" w:default="1" w:styleId="DefaultParagraphFont">
+  <w:style w:default="1" w:styleId="DefaultParagraphFont" w:type="character">
     <w:name w:val="Default Paragraph Font"/>
     <w:semiHidden/>
     <w:unhideWhenUsed/>
   </w:style>
-  <w:style w:type="table" w:default="1" w:styleId="Table">
+  <w:style w:default="1" w:styleId="Table" w:type="table">
     <w:name w:val="Table"/>
     <w:basedOn w:val="TableNormal"/>
     <w:semiHidden/>
     <w:unhideWhenUsed/>
     <w:qFormat/>
     <w:tblPr>
-      <w:tblInd w:w="0" w:type="dxa"/>
+      <w:tblInd w:type="dxa" w:w="0"/>
       <w:tblCellMar>
-        <w:top w:w="0" w:type="dxa"/>
-        <w:left w:w="108" w:type="dxa"/>
-        <w:bottom w:w="0" w:type="dxa"/>
-        <w:right w:w="108" w:type="dxa"/>
+        <w:top w:type="dxa" w:w="0"/>
+        <w:left w:type="dxa" w:w="108"/>
+        <w:bottom w:type="dxa" w:w="0"/>
+        <w:right w:type="dxa" w:w="108"/>
       </w:tblCellMar>
     </w:tblPr>
-  </w:style>
-  <w:style w:type="paragraph" w:customStyle="1" w:styleId="DefinitionTerm">
+    <w:tblStylePr w:type="firstRow">
+      <w:tblPr>
+        <w:jc w:val="left"/>
+        <w:tblInd w:type="dxa" w:w="0"/>
+      </w:tblPr>
+      <w:trPr>
+        <w:jc w:val="left"/>
+      </w:trPr>
+      <w:tcPr>
+        <w:vAlign w:val="bottom"/>
+        <w:tcBorders>
+          <w:bottom w:val="single"/>
+        </w:tcBorders>
+      </w:tcPr>
+    </w:tblStylePr>
+  </w:style>
+  <w:style w:customStyle="1" w:styleId="DefinitionTerm" w:type="paragraph">
     <w:name w:val="Definition Term"/>
     <w:basedOn w:val="Normal"/>
     <w:next w:val="Definition"/>
@@ -4316,49 +5143,49 @@
       <w:b/>
     </w:rPr>
   </w:style>
-  <w:style w:type="paragraph" w:customStyle="1" w:styleId="Definition">
+  <w:style w:customStyle="1" w:styleId="Definition" w:type="paragraph">
     <w:name w:val="Definition"/>
     <w:basedOn w:val="Normal"/>
   </w:style>
-  <w:style w:type="paragraph" w:styleId="Caption">
+  <w:style w:styleId="Caption" w:type="paragraph">
     <w:name w:val="Caption"/>
     <w:basedOn w:val="Normal"/>
     <w:link w:val="BodyTextChar"/>
     <w:pPr>
-      <w:spacing w:before="0" w:after="120"/>
+      <w:spacing w:after="120" w:before="0"/>
     </w:pPr>
     <w:rPr>
       <w:i/>
     </w:rPr>
   </w:style>
-  <w:style w:type="paragraph" w:customStyle="1" w:styleId="TableCaption">
+  <w:style w:customStyle="1" w:styleId="TableCaption" w:type="paragraph">
     <w:name w:val="Table Caption"/>
     <w:basedOn w:val="Caption"/>
     <w:pPr>
       <w:keepNext/>
     </w:pPr>
   </w:style>
-  <w:style w:type="paragraph" w:customStyle="1" w:styleId="ImageCaption">
+  <w:style w:customStyle="1" w:styleId="ImageCaption" w:type="paragraph">
     <w:name w:val="Image Caption"/>
     <w:basedOn w:val="Caption"/>
   </w:style>
-  <w:style w:type="paragraph" w:customStyle="1" w:styleId="Figure">
+  <w:style w:customStyle="1" w:styleId="Figure" w:type="paragraph">
     <w:name w:val="Figure"/>
     <w:basedOn w:val="Normal"/>
   </w:style>
-  <w:style w:type="paragraph" w:customStyle="1" w:styleId="CaptionedFigure">
+  <w:style w:customStyle="1" w:styleId="CaptionedFigure" w:type="paragraph">
     <w:name w:val="Captioned Figure"/>
     <w:basedOn w:val="Figure"/>
     <w:pPr>
       <w:keepNext/>
     </w:pPr>
   </w:style>
-  <w:style w:type="character" w:customStyle="1" w:styleId="BodyTextChar">
+  <w:style w:customStyle="1" w:styleId="BodyTextChar" w:type="character">
     <w:name w:val="Body Text Char"/>
     <w:basedOn w:val="DefaultParagraphFont"/>
     <w:link w:val="BodyText"/>
   </w:style>
-  <w:style w:type="character" w:customStyle="1" w:styleId="VerbatimChar">
+  <w:style w:customStyle="1" w:styleId="VerbatimChar" w:type="character">
     <w:name w:val="Verbatim Char"/>
     <w:basedOn w:val="BodyTextChar"/>
     <w:rPr>
@@ -4366,21 +5193,25 @@
       <w:sz w:val="22"/>
     </w:rPr>
   </w:style>
-  <w:style w:type="character" w:styleId="FootnoteReference">
+  <w:style w:customStyle="1" w:styleId="SectionNumber" w:type="character">
+    <w:name w:val="Section Number"/>
+    <w:basedOn w:val="BodyTextChar"/>
+  </w:style>
+  <w:style w:styleId="FootnoteReference" w:type="character">
     <w:name w:val="Footnote Reference"/>
     <w:basedOn w:val="BodyTextChar"/>
     <w:rPr>
       <w:vertAlign w:val="superscript"/>
     </w:rPr>
   </w:style>
-  <w:style w:type="character" w:styleId="Hyperlink">
+  <w:style w:styleId="Hyperlink" w:type="character">
     <w:name w:val="Hyperlink"/>
     <w:basedOn w:val="BodyTextChar"/>
     <w:rPr>
-      <w:color w:val="4F81BD" w:themeColor="accent1"/>
+      <w:color w:themeColor="accent1" w:val="4F81BD"/>
     </w:rPr>
   </w:style>
-  <w:style w:type="paragraph" w:styleId="TOCHeading">
+  <w:style w:styleId="TOCHeading" w:type="paragraph">
     <w:name w:val="TOC Heading"/>
     <w:basedOn w:val="Heading1"/>
     <w:next w:val="BodyText"/>
@@ -4392,10 +5223,10 @@
       <w:outlineLvl w:val="9"/>
     </w:pPr>
     <w:rPr>
-      <w:rFonts w:asciiTheme="majorHAnsi" w:eastAsiaTheme="majorEastAsia" w:hAnsiTheme="majorHAnsi" w:cstheme="majorBidi"/>
+      <w:rFonts w:asciiTheme="majorHAnsi" w:cstheme="majorBidi" w:eastAsiaTheme="majorEastAsia" w:hAnsiTheme="majorHAnsi"/>
       <w:b w:val="0"/>
       <w:bCs w:val="0"/>
-      <w:color w:val="365F91" w:themeColor="accent1" w:themeShade="BF"/>
+      <w:color w:themeColor="accent1" w:themeShade="BF" w:val="365F91"/>
     </w:rPr>
   </w:style>
   <w:style w:type="paragraph" w:customStyle="1" w:styleId="SourceCode">
@@ -4452,7 +5283,7 @@
     <w:name w:val="ConstantTok"/>
     <w:basedOn w:val="VerbatimChar"/>
     <w:rPr>
-      <w:color w:val="000000"/>
+      <w:color w:val="8f5902"/>
       <w:shd w:val="clear" w:fill="f8f8f8"/>
     </w:rPr>
   </w:style>
@@ -4468,8 +5299,9 @@
     <w:name w:val="SpecialCharTok"/>
     <w:basedOn w:val="VerbatimChar"/>
     <w:rPr>
-      <w:color w:val="000000"/>
+      <w:color w:val="ce5c00"/>
       <w:shd w:val="clear" w:fill="f8f8f8"/>
+      <w:b/>
     </w:rPr>
   </w:style>
   <w:style w:type="character" w:customStyle="1" w:styleId="StringTok">
@@ -4554,8 +5386,9 @@
     <w:name w:val="FunctionTok"/>
     <w:basedOn w:val="VerbatimChar"/>
     <w:rPr>
-      <w:color w:val="000000"/>
+      <w:color w:val="204a87"/>
       <w:shd w:val="clear" w:fill="f8f8f8"/>
+      <w:b/>
     </w:rPr>
   </w:style>
   <w:style w:type="character" w:customStyle="1" w:styleId="VariableTok">
@@ -4611,7 +5444,7 @@
     <w:name w:val="AttributeTok"/>
     <w:basedOn w:val="VerbatimChar"/>
     <w:rPr>
-      <w:color w:val="c4a000"/>
+      <w:color w:val="204a87"/>
       <w:shd w:val="clear" w:fill="f8f8f8"/>
     </w:rPr>
   </w:style>

</xml_diff>